<commit_message>
Update 9/19/2023 11:48PM EST
Updates as of 11:48PM EST on 9/19/2023.
</commit_message>
<xml_diff>
--- a/CRIMINAL PREVENTION SECURITY SYSTEMS/CODE OF CONDUCT/CRIM. CODE OF CONDUCT/FRAUD PREVENTION/20230919 - Global United Defense, Inc. - Fraud Prevention Security Systems - v1.0.1.12.docx
+++ b/CRIMINAL PREVENTION SECURITY SYSTEMS/CODE OF CONDUCT/CRIM. CODE OF CONDUCT/FRAUD PREVENTION/20230919 - Global United Defense, Inc. - Fraud Prevention Security Systems - v1.0.1.12.docx
@@ -201,7 +201,7 @@
           <w:sz w:val="28"/>
           <w:szCs w:val="28"/>
         </w:rPr>
-        <w:t>9/19/2023 11:16:37 PM</w:t>
+        <w:t>9/19/2023 11:30:17 PM</w:t>
       </w:r>
     </w:p>
     <w:p>
@@ -5183,6 +5183,70 @@
           <w:bCs/>
           <w:color w:val="FF0000"/>
         </w:rPr>
+        <w:t xml:space="preserve">MIND CONTROL </w:t>
+      </w:r>
+      <w:r>
+        <w:rPr>
+          <w:b/>
+          <w:bCs/>
+          <w:color w:val="FF0000"/>
+        </w:rPr>
+        <w:t xml:space="preserve">LEGAL </w:t>
+      </w:r>
+      <w:r>
+        <w:rPr>
+          <w:b/>
+          <w:bCs/>
+          <w:color w:val="FF0000"/>
+        </w:rPr>
+        <w:t>FRAUD</w:t>
+      </w:r>
+      <w:r>
+        <w:rPr>
+          <w:b/>
+          <w:bCs/>
+        </w:rPr>
+        <w:t>;</w:t>
+      </w:r>
+    </w:p>
+    <w:p>
+      <w:pPr>
+        <w:ind w:left="360"/>
+        <w:jc w:val="both"/>
+        <w:rPr>
+          <w:b/>
+          <w:bCs/>
+        </w:rPr>
+      </w:pPr>
+      <w:r>
+        <w:tab/>
+      </w:r>
+      <w:r>
+        <w:rPr>
+          <w:u w:val="single"/>
+        </w:rPr>
+        <w:t>PREVENTION SECURITY SYSTEM</w:t>
+      </w:r>
+      <w:r>
+        <w:t>:</w:t>
+      </w:r>
+      <w:r>
+        <w:t xml:space="preserve"> </w:t>
+      </w:r>
+      <w:r>
+        <w:rPr>
+          <w:b/>
+          <w:bCs/>
+          <w:color w:val="FF0000"/>
+        </w:rPr>
+        <w:t xml:space="preserve">ANY </w:t>
+      </w:r>
+      <w:r>
+        <w:rPr>
+          <w:b/>
+          <w:bCs/>
+          <w:color w:val="FF0000"/>
+        </w:rPr>
         <w:t>MINDINT FRAUD</w:t>
       </w:r>
       <w:r>
@@ -5635,6 +5699,7 @@
         </w:rPr>
       </w:pPr>
       <w:r>
+        <w:lastRenderedPageBreak/>
         <w:tab/>
       </w:r>
       <w:r>
@@ -5683,6 +5748,1014 @@
         </w:rPr>
       </w:pPr>
       <w:r>
+        <w:tab/>
+      </w:r>
+      <w:r>
+        <w:rPr>
+          <w:u w:val="single"/>
+        </w:rPr>
+        <w:t>PREVENTION SECURITY SYSTEM</w:t>
+      </w:r>
+      <w:r>
+        <w:t>:</w:t>
+      </w:r>
+      <w:r>
+        <w:t xml:space="preserve"> </w:t>
+      </w:r>
+      <w:r>
+        <w:rPr>
+          <w:b/>
+          <w:bCs/>
+          <w:color w:val="FF0000"/>
+        </w:rPr>
+        <w:t xml:space="preserve">ANY </w:t>
+      </w:r>
+      <w:r>
+        <w:rPr>
+          <w:b/>
+          <w:bCs/>
+          <w:color w:val="FF0000"/>
+        </w:rPr>
+        <w:t>NUCLEAR RECORD FRAUD</w:t>
+      </w:r>
+      <w:r>
+        <w:rPr>
+          <w:b/>
+          <w:bCs/>
+        </w:rPr>
+        <w:t>;</w:t>
+      </w:r>
+    </w:p>
+    <w:p>
+      <w:pPr>
+        <w:ind w:left="360"/>
+        <w:jc w:val="both"/>
+        <w:rPr>
+          <w:b/>
+          <w:bCs/>
+        </w:rPr>
+      </w:pPr>
+      <w:r>
+        <w:tab/>
+      </w:r>
+      <w:r>
+        <w:rPr>
+          <w:u w:val="single"/>
+        </w:rPr>
+        <w:t>PREVENTION SECURITY SYSTEM</w:t>
+      </w:r>
+      <w:r>
+        <w:t>:</w:t>
+      </w:r>
+      <w:r>
+        <w:t xml:space="preserve"> </w:t>
+      </w:r>
+      <w:r>
+        <w:rPr>
+          <w:b/>
+          <w:bCs/>
+          <w:color w:val="FF0000"/>
+        </w:rPr>
+        <w:t xml:space="preserve">ANY </w:t>
+      </w:r>
+      <w:r>
+        <w:rPr>
+          <w:b/>
+          <w:bCs/>
+          <w:color w:val="FF0000"/>
+        </w:rPr>
+        <w:t>NUCLEAR TREATY FRAUD</w:t>
+      </w:r>
+      <w:r>
+        <w:rPr>
+          <w:b/>
+          <w:bCs/>
+        </w:rPr>
+        <w:t>;</w:t>
+      </w:r>
+    </w:p>
+    <w:p>
+      <w:pPr>
+        <w:ind w:left="360"/>
+        <w:jc w:val="both"/>
+        <w:rPr>
+          <w:b/>
+          <w:bCs/>
+        </w:rPr>
+      </w:pPr>
+      <w:r>
+        <w:tab/>
+      </w:r>
+      <w:r>
+        <w:rPr>
+          <w:u w:val="single"/>
+        </w:rPr>
+        <w:t>PREVENTION SECURITY SYSTEM</w:t>
+      </w:r>
+      <w:r>
+        <w:t>:</w:t>
+      </w:r>
+      <w:r>
+        <w:t xml:space="preserve"> </w:t>
+      </w:r>
+      <w:r>
+        <w:rPr>
+          <w:b/>
+          <w:bCs/>
+          <w:color w:val="FF0000"/>
+        </w:rPr>
+        <w:t xml:space="preserve">ANY </w:t>
+      </w:r>
+      <w:r>
+        <w:rPr>
+          <w:b/>
+          <w:bCs/>
+          <w:color w:val="FF0000"/>
+        </w:rPr>
+        <w:t>NUCLEAR WEAPON FRAUD</w:t>
+      </w:r>
+      <w:r>
+        <w:rPr>
+          <w:b/>
+          <w:bCs/>
+        </w:rPr>
+        <w:t>;</w:t>
+      </w:r>
+    </w:p>
+    <w:p>
+      <w:pPr>
+        <w:ind w:left="360"/>
+        <w:jc w:val="both"/>
+        <w:rPr>
+          <w:b/>
+          <w:bCs/>
+        </w:rPr>
+      </w:pPr>
+      <w:r>
+        <w:tab/>
+      </w:r>
+      <w:r>
+        <w:rPr>
+          <w:u w:val="single"/>
+        </w:rPr>
+        <w:t>PREVENTION SECURITY SYSTEM</w:t>
+      </w:r>
+      <w:r>
+        <w:t>:</w:t>
+      </w:r>
+      <w:r>
+        <w:t xml:space="preserve"> </w:t>
+      </w:r>
+      <w:r>
+        <w:rPr>
+          <w:b/>
+          <w:bCs/>
+          <w:color w:val="FF0000"/>
+        </w:rPr>
+        <w:t xml:space="preserve">ANY </w:t>
+      </w:r>
+      <w:r>
+        <w:rPr>
+          <w:b/>
+          <w:bCs/>
+          <w:color w:val="FF0000"/>
+        </w:rPr>
+        <w:t>OFFICIAL FRAUD</w:t>
+      </w:r>
+      <w:r>
+        <w:rPr>
+          <w:b/>
+          <w:bCs/>
+        </w:rPr>
+        <w:t>;</w:t>
+      </w:r>
+    </w:p>
+    <w:p>
+      <w:pPr>
+        <w:ind w:left="360"/>
+        <w:jc w:val="both"/>
+        <w:rPr>
+          <w:b/>
+          <w:bCs/>
+        </w:rPr>
+      </w:pPr>
+      <w:r>
+        <w:tab/>
+      </w:r>
+      <w:r>
+        <w:rPr>
+          <w:u w:val="single"/>
+        </w:rPr>
+        <w:t>PREVENTION SECURITY SYSTEM</w:t>
+      </w:r>
+      <w:r>
+        <w:t>:</w:t>
+      </w:r>
+      <w:r>
+        <w:t xml:space="preserve"> </w:t>
+      </w:r>
+      <w:r>
+        <w:rPr>
+          <w:b/>
+          <w:bCs/>
+          <w:color w:val="FF0000"/>
+        </w:rPr>
+        <w:t xml:space="preserve">ANY </w:t>
+      </w:r>
+      <w:r>
+        <w:rPr>
+          <w:b/>
+          <w:bCs/>
+          <w:color w:val="FF0000"/>
+        </w:rPr>
+        <w:t>OMISSIONS FRAUD</w:t>
+      </w:r>
+      <w:r>
+        <w:rPr>
+          <w:b/>
+          <w:bCs/>
+        </w:rPr>
+        <w:t>;</w:t>
+      </w:r>
+    </w:p>
+    <w:p>
+      <w:pPr>
+        <w:ind w:left="360"/>
+        <w:jc w:val="both"/>
+        <w:rPr>
+          <w:b/>
+          <w:bCs/>
+        </w:rPr>
+      </w:pPr>
+      <w:r>
+        <w:tab/>
+      </w:r>
+      <w:r>
+        <w:rPr>
+          <w:u w:val="single"/>
+        </w:rPr>
+        <w:t>PREVENTION SECURITY SYSTEM</w:t>
+      </w:r>
+      <w:r>
+        <w:t>:</w:t>
+      </w:r>
+      <w:r>
+        <w:t xml:space="preserve"> </w:t>
+      </w:r>
+      <w:r>
+        <w:rPr>
+          <w:b/>
+          <w:bCs/>
+          <w:color w:val="FF0000"/>
+        </w:rPr>
+        <w:t xml:space="preserve">ANY </w:t>
+      </w:r>
+      <w:r>
+        <w:rPr>
+          <w:b/>
+          <w:bCs/>
+          <w:color w:val="FF0000"/>
+        </w:rPr>
+        <w:t>ORGANIZATIONAL FRAUD</w:t>
+      </w:r>
+      <w:r>
+        <w:rPr>
+          <w:b/>
+          <w:bCs/>
+        </w:rPr>
+        <w:t>;</w:t>
+      </w:r>
+    </w:p>
+    <w:p>
+      <w:pPr>
+        <w:ind w:left="360"/>
+        <w:jc w:val="both"/>
+        <w:rPr>
+          <w:b/>
+          <w:bCs/>
+        </w:rPr>
+      </w:pPr>
+      <w:r>
+        <w:tab/>
+      </w:r>
+      <w:r>
+        <w:rPr>
+          <w:u w:val="single"/>
+        </w:rPr>
+        <w:t>PREVENTION SECURITY SYSTEM</w:t>
+      </w:r>
+      <w:r>
+        <w:t>:</w:t>
+      </w:r>
+      <w:r>
+        <w:t xml:space="preserve"> </w:t>
+      </w:r>
+      <w:r>
+        <w:rPr>
+          <w:b/>
+          <w:bCs/>
+          <w:color w:val="FF0000"/>
+        </w:rPr>
+        <w:t xml:space="preserve">ANY </w:t>
+      </w:r>
+      <w:r>
+        <w:rPr>
+          <w:b/>
+          <w:bCs/>
+          <w:color w:val="FF0000"/>
+        </w:rPr>
+        <w:t>PATENT FRAUD</w:t>
+      </w:r>
+      <w:r>
+        <w:rPr>
+          <w:b/>
+          <w:bCs/>
+        </w:rPr>
+        <w:t>;</w:t>
+      </w:r>
+    </w:p>
+    <w:p>
+      <w:pPr>
+        <w:ind w:left="360"/>
+        <w:jc w:val="both"/>
+        <w:rPr>
+          <w:b/>
+          <w:bCs/>
+        </w:rPr>
+      </w:pPr>
+      <w:r>
+        <w:tab/>
+      </w:r>
+      <w:r>
+        <w:rPr>
+          <w:u w:val="single"/>
+        </w:rPr>
+        <w:t>PREVENTION SECURITY SYSTEM</w:t>
+      </w:r>
+      <w:r>
+        <w:t>:</w:t>
+      </w:r>
+      <w:r>
+        <w:t xml:space="preserve"> </w:t>
+      </w:r>
+      <w:r>
+        <w:rPr>
+          <w:b/>
+          <w:bCs/>
+          <w:color w:val="FF0000"/>
+        </w:rPr>
+        <w:t xml:space="preserve">ANY </w:t>
+      </w:r>
+      <w:r>
+        <w:rPr>
+          <w:b/>
+          <w:bCs/>
+          <w:color w:val="FF0000"/>
+        </w:rPr>
+        <w:t>PEACE TREATY FRAUD</w:t>
+      </w:r>
+      <w:r>
+        <w:rPr>
+          <w:b/>
+          <w:bCs/>
+        </w:rPr>
+        <w:t>;</w:t>
+      </w:r>
+    </w:p>
+    <w:p>
+      <w:pPr>
+        <w:ind w:left="360"/>
+        <w:jc w:val="both"/>
+        <w:rPr>
+          <w:b/>
+          <w:bCs/>
+        </w:rPr>
+      </w:pPr>
+      <w:r>
+        <w:tab/>
+      </w:r>
+      <w:r>
+        <w:rPr>
+          <w:u w:val="single"/>
+        </w:rPr>
+        <w:t>PREVENTION SECURITY SYSTEM</w:t>
+      </w:r>
+      <w:r>
+        <w:t>:</w:t>
+      </w:r>
+      <w:r>
+        <w:t xml:space="preserve"> </w:t>
+      </w:r>
+      <w:r>
+        <w:rPr>
+          <w:b/>
+          <w:bCs/>
+          <w:color w:val="FF0000"/>
+        </w:rPr>
+        <w:t xml:space="preserve">ANY </w:t>
+      </w:r>
+      <w:r>
+        <w:rPr>
+          <w:b/>
+          <w:bCs/>
+          <w:color w:val="FF0000"/>
+        </w:rPr>
+        <w:t>PERJURY</w:t>
+      </w:r>
+      <w:r>
+        <w:rPr>
+          <w:b/>
+          <w:bCs/>
+        </w:rPr>
+        <w:t>;</w:t>
+      </w:r>
+    </w:p>
+    <w:p>
+      <w:pPr>
+        <w:ind w:left="360"/>
+        <w:jc w:val="both"/>
+        <w:rPr>
+          <w:b/>
+          <w:bCs/>
+        </w:rPr>
+      </w:pPr>
+      <w:r>
+        <w:tab/>
+      </w:r>
+      <w:r>
+        <w:rPr>
+          <w:u w:val="single"/>
+        </w:rPr>
+        <w:t>PREVENTION SECURITY SYSTEM</w:t>
+      </w:r>
+      <w:r>
+        <w:t>:</w:t>
+      </w:r>
+      <w:r>
+        <w:t xml:space="preserve"> </w:t>
+      </w:r>
+      <w:r>
+        <w:rPr>
+          <w:b/>
+          <w:bCs/>
+          <w:color w:val="FF0000"/>
+        </w:rPr>
+        <w:t xml:space="preserve">ANY </w:t>
+      </w:r>
+      <w:r>
+        <w:rPr>
+          <w:b/>
+          <w:bCs/>
+          <w:color w:val="FF0000"/>
+        </w:rPr>
+        <w:t>PERSONAL RELATIONSHIP FRAUD</w:t>
+      </w:r>
+      <w:r>
+        <w:rPr>
+          <w:b/>
+          <w:bCs/>
+        </w:rPr>
+        <w:t>;</w:t>
+      </w:r>
+    </w:p>
+    <w:p>
+      <w:pPr>
+        <w:ind w:left="360"/>
+        <w:jc w:val="both"/>
+        <w:rPr>
+          <w:b/>
+          <w:bCs/>
+        </w:rPr>
+      </w:pPr>
+      <w:r>
+        <w:tab/>
+      </w:r>
+      <w:r>
+        <w:rPr>
+          <w:u w:val="single"/>
+        </w:rPr>
+        <w:t>PREVENTION SECURITY SYSTEM</w:t>
+      </w:r>
+      <w:r>
+        <w:t>:</w:t>
+      </w:r>
+      <w:r>
+        <w:t xml:space="preserve"> </w:t>
+      </w:r>
+      <w:r>
+        <w:rPr>
+          <w:b/>
+          <w:bCs/>
+          <w:color w:val="FF0000"/>
+        </w:rPr>
+        <w:t xml:space="preserve">ANY </w:t>
+      </w:r>
+      <w:r>
+        <w:rPr>
+          <w:b/>
+          <w:bCs/>
+          <w:color w:val="FF0000"/>
+        </w:rPr>
+        <w:t>PHARMACUTICALS FRAUD</w:t>
+      </w:r>
+      <w:r>
+        <w:rPr>
+          <w:b/>
+          <w:bCs/>
+        </w:rPr>
+        <w:t>;</w:t>
+      </w:r>
+    </w:p>
+    <w:p>
+      <w:pPr>
+        <w:ind w:left="360"/>
+        <w:jc w:val="both"/>
+        <w:rPr>
+          <w:b/>
+          <w:bCs/>
+        </w:rPr>
+      </w:pPr>
+      <w:r>
+        <w:tab/>
+      </w:r>
+      <w:r>
+        <w:rPr>
+          <w:u w:val="single"/>
+        </w:rPr>
+        <w:t>PREVENTION SECURITY SYSTEM</w:t>
+      </w:r>
+      <w:r>
+        <w:t>:</w:t>
+      </w:r>
+      <w:r>
+        <w:t xml:space="preserve"> </w:t>
+      </w:r>
+      <w:r>
+        <w:rPr>
+          <w:b/>
+          <w:bCs/>
+          <w:color w:val="FF0000"/>
+        </w:rPr>
+        <w:t xml:space="preserve">ANY </w:t>
+      </w:r>
+      <w:r>
+        <w:rPr>
+          <w:b/>
+          <w:bCs/>
+          <w:color w:val="FF0000"/>
+        </w:rPr>
+        <w:t>PLAGERISM FRAUD</w:t>
+      </w:r>
+      <w:r>
+        <w:rPr>
+          <w:b/>
+          <w:bCs/>
+        </w:rPr>
+        <w:t>;</w:t>
+      </w:r>
+    </w:p>
+    <w:p>
+      <w:pPr>
+        <w:ind w:left="360"/>
+        <w:jc w:val="both"/>
+        <w:rPr>
+          <w:b/>
+          <w:bCs/>
+        </w:rPr>
+      </w:pPr>
+      <w:r>
+        <w:tab/>
+      </w:r>
+      <w:r>
+        <w:rPr>
+          <w:u w:val="single"/>
+        </w:rPr>
+        <w:t>PREVENTION SECURITY SYSTEM</w:t>
+      </w:r>
+      <w:r>
+        <w:t>:</w:t>
+      </w:r>
+      <w:r>
+        <w:t xml:space="preserve"> </w:t>
+      </w:r>
+      <w:r>
+        <w:rPr>
+          <w:b/>
+          <w:bCs/>
+          <w:color w:val="FF0000"/>
+        </w:rPr>
+        <w:t xml:space="preserve">ANY </w:t>
+      </w:r>
+      <w:r>
+        <w:rPr>
+          <w:b/>
+          <w:bCs/>
+          <w:color w:val="FF0000"/>
+        </w:rPr>
+        <w:t>POLICE FRAUD</w:t>
+      </w:r>
+      <w:r>
+        <w:rPr>
+          <w:b/>
+          <w:bCs/>
+        </w:rPr>
+        <w:t>;</w:t>
+      </w:r>
+    </w:p>
+    <w:p>
+      <w:pPr>
+        <w:ind w:left="360"/>
+        <w:jc w:val="both"/>
+        <w:rPr>
+          <w:b/>
+          <w:bCs/>
+        </w:rPr>
+      </w:pPr>
+      <w:r>
+        <w:tab/>
+      </w:r>
+      <w:r>
+        <w:rPr>
+          <w:u w:val="single"/>
+        </w:rPr>
+        <w:t>PREVENTION SECURITY SYSTEM</w:t>
+      </w:r>
+      <w:r>
+        <w:t>:</w:t>
+      </w:r>
+      <w:r>
+        <w:t xml:space="preserve"> </w:t>
+      </w:r>
+      <w:r>
+        <w:rPr>
+          <w:b/>
+          <w:bCs/>
+          <w:color w:val="FF0000"/>
+        </w:rPr>
+        <w:t xml:space="preserve">ANY </w:t>
+      </w:r>
+      <w:r>
+        <w:rPr>
+          <w:b/>
+          <w:bCs/>
+          <w:color w:val="FF0000"/>
+        </w:rPr>
+        <w:t>POLITICAL FRAUD</w:t>
+      </w:r>
+      <w:r>
+        <w:rPr>
+          <w:b/>
+          <w:bCs/>
+        </w:rPr>
+        <w:t>;</w:t>
+      </w:r>
+    </w:p>
+    <w:p>
+      <w:pPr>
+        <w:ind w:left="360"/>
+        <w:jc w:val="both"/>
+        <w:rPr>
+          <w:b/>
+          <w:bCs/>
+        </w:rPr>
+      </w:pPr>
+      <w:r>
+        <w:tab/>
+      </w:r>
+      <w:r>
+        <w:rPr>
+          <w:u w:val="single"/>
+        </w:rPr>
+        <w:t>PREVENTION SECURITY SYSTEM</w:t>
+      </w:r>
+      <w:r>
+        <w:t>:</w:t>
+      </w:r>
+      <w:r>
+        <w:t xml:space="preserve"> </w:t>
+      </w:r>
+      <w:r>
+        <w:rPr>
+          <w:b/>
+          <w:bCs/>
+          <w:color w:val="FF0000"/>
+        </w:rPr>
+        <w:t xml:space="preserve">ANY </w:t>
+      </w:r>
+      <w:r>
+        <w:rPr>
+          <w:b/>
+          <w:bCs/>
+          <w:color w:val="FF0000"/>
+        </w:rPr>
+        <w:t>PRESIDENTIAL LEGAL FRAUD</w:t>
+      </w:r>
+      <w:r>
+        <w:rPr>
+          <w:b/>
+          <w:bCs/>
+        </w:rPr>
+        <w:t>;</w:t>
+      </w:r>
+    </w:p>
+    <w:p>
+      <w:pPr>
+        <w:ind w:left="360"/>
+        <w:jc w:val="both"/>
+        <w:rPr>
+          <w:b/>
+          <w:bCs/>
+        </w:rPr>
+      </w:pPr>
+      <w:r>
+        <w:tab/>
+      </w:r>
+      <w:r>
+        <w:rPr>
+          <w:u w:val="single"/>
+        </w:rPr>
+        <w:t>PREVENTION SECURITY SYSTEM</w:t>
+      </w:r>
+      <w:r>
+        <w:t>:</w:t>
+      </w:r>
+      <w:r>
+        <w:t xml:space="preserve"> </w:t>
+      </w:r>
+      <w:r>
+        <w:rPr>
+          <w:b/>
+          <w:bCs/>
+          <w:color w:val="FF0000"/>
+        </w:rPr>
+        <w:t xml:space="preserve">ANY </w:t>
+      </w:r>
+      <w:r>
+        <w:rPr>
+          <w:b/>
+          <w:bCs/>
+          <w:color w:val="FF0000"/>
+        </w:rPr>
+        <w:t>PROFESSIONAL FRAUD</w:t>
+      </w:r>
+      <w:r>
+        <w:rPr>
+          <w:b/>
+          <w:bCs/>
+        </w:rPr>
+        <w:t>;</w:t>
+      </w:r>
+    </w:p>
+    <w:p>
+      <w:pPr>
+        <w:ind w:left="360"/>
+        <w:jc w:val="both"/>
+        <w:rPr>
+          <w:b/>
+          <w:bCs/>
+        </w:rPr>
+      </w:pPr>
+      <w:r>
+        <w:tab/>
+      </w:r>
+      <w:r>
+        <w:rPr>
+          <w:u w:val="single"/>
+        </w:rPr>
+        <w:t>PREVENTION SECURITY SYSTEM</w:t>
+      </w:r>
+      <w:r>
+        <w:t>:</w:t>
+      </w:r>
+      <w:r>
+        <w:t xml:space="preserve"> </w:t>
+      </w:r>
+      <w:r>
+        <w:rPr>
+          <w:b/>
+          <w:bCs/>
+          <w:color w:val="FF0000"/>
+        </w:rPr>
+        <w:t xml:space="preserve">ANY </w:t>
+      </w:r>
+      <w:r>
+        <w:rPr>
+          <w:b/>
+          <w:bCs/>
+          <w:color w:val="FF0000"/>
+        </w:rPr>
+        <w:t>PROSECUTION FRAUD</w:t>
+      </w:r>
+      <w:r>
+        <w:rPr>
+          <w:b/>
+          <w:bCs/>
+        </w:rPr>
+        <w:t>;</w:t>
+      </w:r>
+    </w:p>
+    <w:p>
+      <w:pPr>
+        <w:ind w:left="360"/>
+        <w:jc w:val="both"/>
+        <w:rPr>
+          <w:b/>
+          <w:bCs/>
+        </w:rPr>
+      </w:pPr>
+      <w:r>
+        <w:tab/>
+      </w:r>
+      <w:r>
+        <w:rPr>
+          <w:u w:val="single"/>
+        </w:rPr>
+        <w:t>PREVENTION SECURITY SYSTEM</w:t>
+      </w:r>
+      <w:r>
+        <w:t>:</w:t>
+      </w:r>
+      <w:r>
+        <w:t xml:space="preserve"> </w:t>
+      </w:r>
+      <w:r>
+        <w:rPr>
+          <w:b/>
+          <w:bCs/>
+          <w:color w:val="FF0000"/>
+        </w:rPr>
+        <w:t xml:space="preserve">ANY </w:t>
+      </w:r>
+      <w:r>
+        <w:rPr>
+          <w:b/>
+          <w:bCs/>
+          <w:color w:val="FF0000"/>
+        </w:rPr>
+        <w:t>PROTECTIVE FRAUD</w:t>
+      </w:r>
+      <w:r>
+        <w:rPr>
+          <w:b/>
+          <w:bCs/>
+        </w:rPr>
+        <w:t>;</w:t>
+      </w:r>
+    </w:p>
+    <w:p>
+      <w:pPr>
+        <w:ind w:left="360"/>
+        <w:jc w:val="both"/>
+        <w:rPr>
+          <w:b/>
+          <w:bCs/>
+        </w:rPr>
+      </w:pPr>
+      <w:r>
+        <w:tab/>
+      </w:r>
+      <w:r>
+        <w:rPr>
+          <w:u w:val="single"/>
+        </w:rPr>
+        <w:t>PREVENTION SECURITY SYSTEM</w:t>
+      </w:r>
+      <w:r>
+        <w:t>:</w:t>
+      </w:r>
+      <w:r>
+        <w:t xml:space="preserve"> </w:t>
+      </w:r>
+      <w:r>
+        <w:rPr>
+          <w:b/>
+          <w:bCs/>
+          <w:color w:val="FF0000"/>
+        </w:rPr>
+        <w:t xml:space="preserve">ANY </w:t>
+      </w:r>
+      <w:r>
+        <w:rPr>
+          <w:b/>
+          <w:bCs/>
+          <w:color w:val="FF0000"/>
+        </w:rPr>
+        <w:t>PUBLIC ALLEGATION FRAUD</w:t>
+      </w:r>
+      <w:r>
+        <w:rPr>
+          <w:b/>
+          <w:bCs/>
+        </w:rPr>
+        <w:t>;</w:t>
+      </w:r>
+    </w:p>
+    <w:p>
+      <w:pPr>
+        <w:ind w:left="360"/>
+        <w:jc w:val="both"/>
+        <w:rPr>
+          <w:b/>
+          <w:bCs/>
+        </w:rPr>
+      </w:pPr>
+      <w:r>
+        <w:tab/>
+      </w:r>
+      <w:r>
+        <w:rPr>
+          <w:u w:val="single"/>
+        </w:rPr>
+        <w:t>PREVENTION SECURITY SYSTEM</w:t>
+      </w:r>
+      <w:r>
+        <w:t>:</w:t>
+      </w:r>
+      <w:r>
+        <w:t xml:space="preserve"> </w:t>
+      </w:r>
+      <w:r>
+        <w:rPr>
+          <w:b/>
+          <w:bCs/>
+          <w:color w:val="FF0000"/>
+        </w:rPr>
+        <w:t xml:space="preserve">ANY </w:t>
+      </w:r>
+      <w:r>
+        <w:rPr>
+          <w:b/>
+          <w:bCs/>
+          <w:color w:val="FF0000"/>
+        </w:rPr>
+        <w:t>PUBLIC IMAGE FRAUD</w:t>
+      </w:r>
+      <w:r>
+        <w:rPr>
+          <w:b/>
+          <w:bCs/>
+        </w:rPr>
+        <w:t>;</w:t>
+      </w:r>
+    </w:p>
+    <w:p>
+      <w:pPr>
+        <w:ind w:left="360"/>
+        <w:jc w:val="both"/>
+        <w:rPr>
+          <w:b/>
+          <w:bCs/>
+        </w:rPr>
+      </w:pPr>
+      <w:r>
+        <w:tab/>
+      </w:r>
+      <w:r>
+        <w:rPr>
+          <w:u w:val="single"/>
+        </w:rPr>
+        <w:t>PREVENTION SECURITY SYSTEM</w:t>
+      </w:r>
+      <w:r>
+        <w:t>:</w:t>
+      </w:r>
+      <w:r>
+        <w:t xml:space="preserve"> </w:t>
+      </w:r>
+      <w:r>
+        <w:rPr>
+          <w:b/>
+          <w:bCs/>
+          <w:color w:val="FF0000"/>
+        </w:rPr>
+        <w:t xml:space="preserve">ANY </w:t>
+      </w:r>
+      <w:r>
+        <w:rPr>
+          <w:b/>
+          <w:bCs/>
+          <w:color w:val="FF0000"/>
+        </w:rPr>
+        <w:t>RACKETEERING FRAUD</w:t>
+      </w:r>
+      <w:r>
+        <w:rPr>
+          <w:b/>
+          <w:bCs/>
+        </w:rPr>
+        <w:t>;</w:t>
+      </w:r>
+    </w:p>
+    <w:p>
+      <w:pPr>
+        <w:ind w:left="360"/>
+        <w:jc w:val="both"/>
+        <w:rPr>
+          <w:b/>
+          <w:bCs/>
+        </w:rPr>
+      </w:pPr>
+      <w:r>
         <w:lastRenderedPageBreak/>
         <w:tab/>
       </w:r>
@@ -5712,1014 +6785,6 @@
           <w:bCs/>
           <w:color w:val="FF0000"/>
         </w:rPr>
-        <w:t>NUCLEAR RECORD FRAUD</w:t>
-      </w:r>
-      <w:r>
-        <w:rPr>
-          <w:b/>
-          <w:bCs/>
-        </w:rPr>
-        <w:t>;</w:t>
-      </w:r>
-    </w:p>
-    <w:p>
-      <w:pPr>
-        <w:ind w:left="360"/>
-        <w:jc w:val="both"/>
-        <w:rPr>
-          <w:b/>
-          <w:bCs/>
-        </w:rPr>
-      </w:pPr>
-      <w:r>
-        <w:tab/>
-      </w:r>
-      <w:r>
-        <w:rPr>
-          <w:u w:val="single"/>
-        </w:rPr>
-        <w:t>PREVENTION SECURITY SYSTEM</w:t>
-      </w:r>
-      <w:r>
-        <w:t>:</w:t>
-      </w:r>
-      <w:r>
-        <w:t xml:space="preserve"> </w:t>
-      </w:r>
-      <w:r>
-        <w:rPr>
-          <w:b/>
-          <w:bCs/>
-          <w:color w:val="FF0000"/>
-        </w:rPr>
-        <w:t xml:space="preserve">ANY </w:t>
-      </w:r>
-      <w:r>
-        <w:rPr>
-          <w:b/>
-          <w:bCs/>
-          <w:color w:val="FF0000"/>
-        </w:rPr>
-        <w:t>NUCLEAR TREATY FRAUD</w:t>
-      </w:r>
-      <w:r>
-        <w:rPr>
-          <w:b/>
-          <w:bCs/>
-        </w:rPr>
-        <w:t>;</w:t>
-      </w:r>
-    </w:p>
-    <w:p>
-      <w:pPr>
-        <w:ind w:left="360"/>
-        <w:jc w:val="both"/>
-        <w:rPr>
-          <w:b/>
-          <w:bCs/>
-        </w:rPr>
-      </w:pPr>
-      <w:r>
-        <w:tab/>
-      </w:r>
-      <w:r>
-        <w:rPr>
-          <w:u w:val="single"/>
-        </w:rPr>
-        <w:t>PREVENTION SECURITY SYSTEM</w:t>
-      </w:r>
-      <w:r>
-        <w:t>:</w:t>
-      </w:r>
-      <w:r>
-        <w:t xml:space="preserve"> </w:t>
-      </w:r>
-      <w:r>
-        <w:rPr>
-          <w:b/>
-          <w:bCs/>
-          <w:color w:val="FF0000"/>
-        </w:rPr>
-        <w:t xml:space="preserve">ANY </w:t>
-      </w:r>
-      <w:r>
-        <w:rPr>
-          <w:b/>
-          <w:bCs/>
-          <w:color w:val="FF0000"/>
-        </w:rPr>
-        <w:t>NUCLEAR WEAPON FRAUD</w:t>
-      </w:r>
-      <w:r>
-        <w:rPr>
-          <w:b/>
-          <w:bCs/>
-        </w:rPr>
-        <w:t>;</w:t>
-      </w:r>
-    </w:p>
-    <w:p>
-      <w:pPr>
-        <w:ind w:left="360"/>
-        <w:jc w:val="both"/>
-        <w:rPr>
-          <w:b/>
-          <w:bCs/>
-        </w:rPr>
-      </w:pPr>
-      <w:r>
-        <w:tab/>
-      </w:r>
-      <w:r>
-        <w:rPr>
-          <w:u w:val="single"/>
-        </w:rPr>
-        <w:t>PREVENTION SECURITY SYSTEM</w:t>
-      </w:r>
-      <w:r>
-        <w:t>:</w:t>
-      </w:r>
-      <w:r>
-        <w:t xml:space="preserve"> </w:t>
-      </w:r>
-      <w:r>
-        <w:rPr>
-          <w:b/>
-          <w:bCs/>
-          <w:color w:val="FF0000"/>
-        </w:rPr>
-        <w:t xml:space="preserve">ANY </w:t>
-      </w:r>
-      <w:r>
-        <w:rPr>
-          <w:b/>
-          <w:bCs/>
-          <w:color w:val="FF0000"/>
-        </w:rPr>
-        <w:t>OFFICIAL FRAUD</w:t>
-      </w:r>
-      <w:r>
-        <w:rPr>
-          <w:b/>
-          <w:bCs/>
-        </w:rPr>
-        <w:t>;</w:t>
-      </w:r>
-    </w:p>
-    <w:p>
-      <w:pPr>
-        <w:ind w:left="360"/>
-        <w:jc w:val="both"/>
-        <w:rPr>
-          <w:b/>
-          <w:bCs/>
-        </w:rPr>
-      </w:pPr>
-      <w:r>
-        <w:tab/>
-      </w:r>
-      <w:r>
-        <w:rPr>
-          <w:u w:val="single"/>
-        </w:rPr>
-        <w:t>PREVENTION SECURITY SYSTEM</w:t>
-      </w:r>
-      <w:r>
-        <w:t>:</w:t>
-      </w:r>
-      <w:r>
-        <w:t xml:space="preserve"> </w:t>
-      </w:r>
-      <w:r>
-        <w:rPr>
-          <w:b/>
-          <w:bCs/>
-          <w:color w:val="FF0000"/>
-        </w:rPr>
-        <w:t xml:space="preserve">ANY </w:t>
-      </w:r>
-      <w:r>
-        <w:rPr>
-          <w:b/>
-          <w:bCs/>
-          <w:color w:val="FF0000"/>
-        </w:rPr>
-        <w:t>OMISSIONS FRAUD</w:t>
-      </w:r>
-      <w:r>
-        <w:rPr>
-          <w:b/>
-          <w:bCs/>
-        </w:rPr>
-        <w:t>;</w:t>
-      </w:r>
-    </w:p>
-    <w:p>
-      <w:pPr>
-        <w:ind w:left="360"/>
-        <w:jc w:val="both"/>
-        <w:rPr>
-          <w:b/>
-          <w:bCs/>
-        </w:rPr>
-      </w:pPr>
-      <w:r>
-        <w:tab/>
-      </w:r>
-      <w:r>
-        <w:rPr>
-          <w:u w:val="single"/>
-        </w:rPr>
-        <w:t>PREVENTION SECURITY SYSTEM</w:t>
-      </w:r>
-      <w:r>
-        <w:t>:</w:t>
-      </w:r>
-      <w:r>
-        <w:t xml:space="preserve"> </w:t>
-      </w:r>
-      <w:r>
-        <w:rPr>
-          <w:b/>
-          <w:bCs/>
-          <w:color w:val="FF0000"/>
-        </w:rPr>
-        <w:t xml:space="preserve">ANY </w:t>
-      </w:r>
-      <w:r>
-        <w:rPr>
-          <w:b/>
-          <w:bCs/>
-          <w:color w:val="FF0000"/>
-        </w:rPr>
-        <w:t>ORGANIZATIONAL FRAUD</w:t>
-      </w:r>
-      <w:r>
-        <w:rPr>
-          <w:b/>
-          <w:bCs/>
-        </w:rPr>
-        <w:t>;</w:t>
-      </w:r>
-    </w:p>
-    <w:p>
-      <w:pPr>
-        <w:ind w:left="360"/>
-        <w:jc w:val="both"/>
-        <w:rPr>
-          <w:b/>
-          <w:bCs/>
-        </w:rPr>
-      </w:pPr>
-      <w:r>
-        <w:tab/>
-      </w:r>
-      <w:r>
-        <w:rPr>
-          <w:u w:val="single"/>
-        </w:rPr>
-        <w:t>PREVENTION SECURITY SYSTEM</w:t>
-      </w:r>
-      <w:r>
-        <w:t>:</w:t>
-      </w:r>
-      <w:r>
-        <w:t xml:space="preserve"> </w:t>
-      </w:r>
-      <w:r>
-        <w:rPr>
-          <w:b/>
-          <w:bCs/>
-          <w:color w:val="FF0000"/>
-        </w:rPr>
-        <w:t xml:space="preserve">ANY </w:t>
-      </w:r>
-      <w:r>
-        <w:rPr>
-          <w:b/>
-          <w:bCs/>
-          <w:color w:val="FF0000"/>
-        </w:rPr>
-        <w:t>PATENT FRAUD</w:t>
-      </w:r>
-      <w:r>
-        <w:rPr>
-          <w:b/>
-          <w:bCs/>
-        </w:rPr>
-        <w:t>;</w:t>
-      </w:r>
-    </w:p>
-    <w:p>
-      <w:pPr>
-        <w:ind w:left="360"/>
-        <w:jc w:val="both"/>
-        <w:rPr>
-          <w:b/>
-          <w:bCs/>
-        </w:rPr>
-      </w:pPr>
-      <w:r>
-        <w:tab/>
-      </w:r>
-      <w:r>
-        <w:rPr>
-          <w:u w:val="single"/>
-        </w:rPr>
-        <w:t>PREVENTION SECURITY SYSTEM</w:t>
-      </w:r>
-      <w:r>
-        <w:t>:</w:t>
-      </w:r>
-      <w:r>
-        <w:t xml:space="preserve"> </w:t>
-      </w:r>
-      <w:r>
-        <w:rPr>
-          <w:b/>
-          <w:bCs/>
-          <w:color w:val="FF0000"/>
-        </w:rPr>
-        <w:t xml:space="preserve">ANY </w:t>
-      </w:r>
-      <w:r>
-        <w:rPr>
-          <w:b/>
-          <w:bCs/>
-          <w:color w:val="FF0000"/>
-        </w:rPr>
-        <w:t>PEACE TREATY FRAUD</w:t>
-      </w:r>
-      <w:r>
-        <w:rPr>
-          <w:b/>
-          <w:bCs/>
-        </w:rPr>
-        <w:t>;</w:t>
-      </w:r>
-    </w:p>
-    <w:p>
-      <w:pPr>
-        <w:ind w:left="360"/>
-        <w:jc w:val="both"/>
-        <w:rPr>
-          <w:b/>
-          <w:bCs/>
-        </w:rPr>
-      </w:pPr>
-      <w:r>
-        <w:tab/>
-      </w:r>
-      <w:r>
-        <w:rPr>
-          <w:u w:val="single"/>
-        </w:rPr>
-        <w:t>PREVENTION SECURITY SYSTEM</w:t>
-      </w:r>
-      <w:r>
-        <w:t>:</w:t>
-      </w:r>
-      <w:r>
-        <w:t xml:space="preserve"> </w:t>
-      </w:r>
-      <w:r>
-        <w:rPr>
-          <w:b/>
-          <w:bCs/>
-          <w:color w:val="FF0000"/>
-        </w:rPr>
-        <w:t xml:space="preserve">ANY </w:t>
-      </w:r>
-      <w:r>
-        <w:rPr>
-          <w:b/>
-          <w:bCs/>
-          <w:color w:val="FF0000"/>
-        </w:rPr>
-        <w:t>PERJURY</w:t>
-      </w:r>
-      <w:r>
-        <w:rPr>
-          <w:b/>
-          <w:bCs/>
-        </w:rPr>
-        <w:t>;</w:t>
-      </w:r>
-    </w:p>
-    <w:p>
-      <w:pPr>
-        <w:ind w:left="360"/>
-        <w:jc w:val="both"/>
-        <w:rPr>
-          <w:b/>
-          <w:bCs/>
-        </w:rPr>
-      </w:pPr>
-      <w:r>
-        <w:tab/>
-      </w:r>
-      <w:r>
-        <w:rPr>
-          <w:u w:val="single"/>
-        </w:rPr>
-        <w:t>PREVENTION SECURITY SYSTEM</w:t>
-      </w:r>
-      <w:r>
-        <w:t>:</w:t>
-      </w:r>
-      <w:r>
-        <w:t xml:space="preserve"> </w:t>
-      </w:r>
-      <w:r>
-        <w:rPr>
-          <w:b/>
-          <w:bCs/>
-          <w:color w:val="FF0000"/>
-        </w:rPr>
-        <w:t xml:space="preserve">ANY </w:t>
-      </w:r>
-      <w:r>
-        <w:rPr>
-          <w:b/>
-          <w:bCs/>
-          <w:color w:val="FF0000"/>
-        </w:rPr>
-        <w:t>PERSONAL RELATIONSHIP FRAUD</w:t>
-      </w:r>
-      <w:r>
-        <w:rPr>
-          <w:b/>
-          <w:bCs/>
-        </w:rPr>
-        <w:t>;</w:t>
-      </w:r>
-    </w:p>
-    <w:p>
-      <w:pPr>
-        <w:ind w:left="360"/>
-        <w:jc w:val="both"/>
-        <w:rPr>
-          <w:b/>
-          <w:bCs/>
-        </w:rPr>
-      </w:pPr>
-      <w:r>
-        <w:tab/>
-      </w:r>
-      <w:r>
-        <w:rPr>
-          <w:u w:val="single"/>
-        </w:rPr>
-        <w:t>PREVENTION SECURITY SYSTEM</w:t>
-      </w:r>
-      <w:r>
-        <w:t>:</w:t>
-      </w:r>
-      <w:r>
-        <w:t xml:space="preserve"> </w:t>
-      </w:r>
-      <w:r>
-        <w:rPr>
-          <w:b/>
-          <w:bCs/>
-          <w:color w:val="FF0000"/>
-        </w:rPr>
-        <w:t xml:space="preserve">ANY </w:t>
-      </w:r>
-      <w:r>
-        <w:rPr>
-          <w:b/>
-          <w:bCs/>
-          <w:color w:val="FF0000"/>
-        </w:rPr>
-        <w:t>PHARMACUTICALS FRAUD</w:t>
-      </w:r>
-      <w:r>
-        <w:rPr>
-          <w:b/>
-          <w:bCs/>
-        </w:rPr>
-        <w:t>;</w:t>
-      </w:r>
-    </w:p>
-    <w:p>
-      <w:pPr>
-        <w:ind w:left="360"/>
-        <w:jc w:val="both"/>
-        <w:rPr>
-          <w:b/>
-          <w:bCs/>
-        </w:rPr>
-      </w:pPr>
-      <w:r>
-        <w:tab/>
-      </w:r>
-      <w:r>
-        <w:rPr>
-          <w:u w:val="single"/>
-        </w:rPr>
-        <w:t>PREVENTION SECURITY SYSTEM</w:t>
-      </w:r>
-      <w:r>
-        <w:t>:</w:t>
-      </w:r>
-      <w:r>
-        <w:t xml:space="preserve"> </w:t>
-      </w:r>
-      <w:r>
-        <w:rPr>
-          <w:b/>
-          <w:bCs/>
-          <w:color w:val="FF0000"/>
-        </w:rPr>
-        <w:t xml:space="preserve">ANY </w:t>
-      </w:r>
-      <w:r>
-        <w:rPr>
-          <w:b/>
-          <w:bCs/>
-          <w:color w:val="FF0000"/>
-        </w:rPr>
-        <w:t>PLAGERISM FRAUD</w:t>
-      </w:r>
-      <w:r>
-        <w:rPr>
-          <w:b/>
-          <w:bCs/>
-        </w:rPr>
-        <w:t>;</w:t>
-      </w:r>
-    </w:p>
-    <w:p>
-      <w:pPr>
-        <w:ind w:left="360"/>
-        <w:jc w:val="both"/>
-        <w:rPr>
-          <w:b/>
-          <w:bCs/>
-        </w:rPr>
-      </w:pPr>
-      <w:r>
-        <w:tab/>
-      </w:r>
-      <w:r>
-        <w:rPr>
-          <w:u w:val="single"/>
-        </w:rPr>
-        <w:t>PREVENTION SECURITY SYSTEM</w:t>
-      </w:r>
-      <w:r>
-        <w:t>:</w:t>
-      </w:r>
-      <w:r>
-        <w:t xml:space="preserve"> </w:t>
-      </w:r>
-      <w:r>
-        <w:rPr>
-          <w:b/>
-          <w:bCs/>
-          <w:color w:val="FF0000"/>
-        </w:rPr>
-        <w:t xml:space="preserve">ANY </w:t>
-      </w:r>
-      <w:r>
-        <w:rPr>
-          <w:b/>
-          <w:bCs/>
-          <w:color w:val="FF0000"/>
-        </w:rPr>
-        <w:t>POLICE FRAUD</w:t>
-      </w:r>
-      <w:r>
-        <w:rPr>
-          <w:b/>
-          <w:bCs/>
-        </w:rPr>
-        <w:t>;</w:t>
-      </w:r>
-    </w:p>
-    <w:p>
-      <w:pPr>
-        <w:ind w:left="360"/>
-        <w:jc w:val="both"/>
-        <w:rPr>
-          <w:b/>
-          <w:bCs/>
-        </w:rPr>
-      </w:pPr>
-      <w:r>
-        <w:tab/>
-      </w:r>
-      <w:r>
-        <w:rPr>
-          <w:u w:val="single"/>
-        </w:rPr>
-        <w:t>PREVENTION SECURITY SYSTEM</w:t>
-      </w:r>
-      <w:r>
-        <w:t>:</w:t>
-      </w:r>
-      <w:r>
-        <w:t xml:space="preserve"> </w:t>
-      </w:r>
-      <w:r>
-        <w:rPr>
-          <w:b/>
-          <w:bCs/>
-          <w:color w:val="FF0000"/>
-        </w:rPr>
-        <w:t xml:space="preserve">ANY </w:t>
-      </w:r>
-      <w:r>
-        <w:rPr>
-          <w:b/>
-          <w:bCs/>
-          <w:color w:val="FF0000"/>
-        </w:rPr>
-        <w:t>POLITICAL FRAUD</w:t>
-      </w:r>
-      <w:r>
-        <w:rPr>
-          <w:b/>
-          <w:bCs/>
-        </w:rPr>
-        <w:t>;</w:t>
-      </w:r>
-    </w:p>
-    <w:p>
-      <w:pPr>
-        <w:ind w:left="360"/>
-        <w:jc w:val="both"/>
-        <w:rPr>
-          <w:b/>
-          <w:bCs/>
-        </w:rPr>
-      </w:pPr>
-      <w:r>
-        <w:tab/>
-      </w:r>
-      <w:r>
-        <w:rPr>
-          <w:u w:val="single"/>
-        </w:rPr>
-        <w:t>PREVENTION SECURITY SYSTEM</w:t>
-      </w:r>
-      <w:r>
-        <w:t>:</w:t>
-      </w:r>
-      <w:r>
-        <w:t xml:space="preserve"> </w:t>
-      </w:r>
-      <w:r>
-        <w:rPr>
-          <w:b/>
-          <w:bCs/>
-          <w:color w:val="FF0000"/>
-        </w:rPr>
-        <w:t xml:space="preserve">ANY </w:t>
-      </w:r>
-      <w:r>
-        <w:rPr>
-          <w:b/>
-          <w:bCs/>
-          <w:color w:val="FF0000"/>
-        </w:rPr>
-        <w:t>PRESIDENTIAL LEGAL FRAUD</w:t>
-      </w:r>
-      <w:r>
-        <w:rPr>
-          <w:b/>
-          <w:bCs/>
-        </w:rPr>
-        <w:t>;</w:t>
-      </w:r>
-    </w:p>
-    <w:p>
-      <w:pPr>
-        <w:ind w:left="360"/>
-        <w:jc w:val="both"/>
-        <w:rPr>
-          <w:b/>
-          <w:bCs/>
-        </w:rPr>
-      </w:pPr>
-      <w:r>
-        <w:tab/>
-      </w:r>
-      <w:r>
-        <w:rPr>
-          <w:u w:val="single"/>
-        </w:rPr>
-        <w:t>PREVENTION SECURITY SYSTEM</w:t>
-      </w:r>
-      <w:r>
-        <w:t>:</w:t>
-      </w:r>
-      <w:r>
-        <w:t xml:space="preserve"> </w:t>
-      </w:r>
-      <w:r>
-        <w:rPr>
-          <w:b/>
-          <w:bCs/>
-          <w:color w:val="FF0000"/>
-        </w:rPr>
-        <w:t xml:space="preserve">ANY </w:t>
-      </w:r>
-      <w:r>
-        <w:rPr>
-          <w:b/>
-          <w:bCs/>
-          <w:color w:val="FF0000"/>
-        </w:rPr>
-        <w:t>PROFESSIONAL FRAUD</w:t>
-      </w:r>
-      <w:r>
-        <w:rPr>
-          <w:b/>
-          <w:bCs/>
-        </w:rPr>
-        <w:t>;</w:t>
-      </w:r>
-    </w:p>
-    <w:p>
-      <w:pPr>
-        <w:ind w:left="360"/>
-        <w:jc w:val="both"/>
-        <w:rPr>
-          <w:b/>
-          <w:bCs/>
-        </w:rPr>
-      </w:pPr>
-      <w:r>
-        <w:tab/>
-      </w:r>
-      <w:r>
-        <w:rPr>
-          <w:u w:val="single"/>
-        </w:rPr>
-        <w:t>PREVENTION SECURITY SYSTEM</w:t>
-      </w:r>
-      <w:r>
-        <w:t>:</w:t>
-      </w:r>
-      <w:r>
-        <w:t xml:space="preserve"> </w:t>
-      </w:r>
-      <w:r>
-        <w:rPr>
-          <w:b/>
-          <w:bCs/>
-          <w:color w:val="FF0000"/>
-        </w:rPr>
-        <w:t xml:space="preserve">ANY </w:t>
-      </w:r>
-      <w:r>
-        <w:rPr>
-          <w:b/>
-          <w:bCs/>
-          <w:color w:val="FF0000"/>
-        </w:rPr>
-        <w:t>PROSECUTION FRAUD</w:t>
-      </w:r>
-      <w:r>
-        <w:rPr>
-          <w:b/>
-          <w:bCs/>
-        </w:rPr>
-        <w:t>;</w:t>
-      </w:r>
-    </w:p>
-    <w:p>
-      <w:pPr>
-        <w:ind w:left="360"/>
-        <w:jc w:val="both"/>
-        <w:rPr>
-          <w:b/>
-          <w:bCs/>
-        </w:rPr>
-      </w:pPr>
-      <w:r>
-        <w:tab/>
-      </w:r>
-      <w:r>
-        <w:rPr>
-          <w:u w:val="single"/>
-        </w:rPr>
-        <w:t>PREVENTION SECURITY SYSTEM</w:t>
-      </w:r>
-      <w:r>
-        <w:t>:</w:t>
-      </w:r>
-      <w:r>
-        <w:t xml:space="preserve"> </w:t>
-      </w:r>
-      <w:r>
-        <w:rPr>
-          <w:b/>
-          <w:bCs/>
-          <w:color w:val="FF0000"/>
-        </w:rPr>
-        <w:t xml:space="preserve">ANY </w:t>
-      </w:r>
-      <w:r>
-        <w:rPr>
-          <w:b/>
-          <w:bCs/>
-          <w:color w:val="FF0000"/>
-        </w:rPr>
-        <w:t>PROTECTIVE FRAUD</w:t>
-      </w:r>
-      <w:r>
-        <w:rPr>
-          <w:b/>
-          <w:bCs/>
-        </w:rPr>
-        <w:t>;</w:t>
-      </w:r>
-    </w:p>
-    <w:p>
-      <w:pPr>
-        <w:ind w:left="360"/>
-        <w:jc w:val="both"/>
-        <w:rPr>
-          <w:b/>
-          <w:bCs/>
-        </w:rPr>
-      </w:pPr>
-      <w:r>
-        <w:tab/>
-      </w:r>
-      <w:r>
-        <w:rPr>
-          <w:u w:val="single"/>
-        </w:rPr>
-        <w:t>PREVENTION SECURITY SYSTEM</w:t>
-      </w:r>
-      <w:r>
-        <w:t>:</w:t>
-      </w:r>
-      <w:r>
-        <w:t xml:space="preserve"> </w:t>
-      </w:r>
-      <w:r>
-        <w:rPr>
-          <w:b/>
-          <w:bCs/>
-          <w:color w:val="FF0000"/>
-        </w:rPr>
-        <w:t xml:space="preserve">ANY </w:t>
-      </w:r>
-      <w:r>
-        <w:rPr>
-          <w:b/>
-          <w:bCs/>
-          <w:color w:val="FF0000"/>
-        </w:rPr>
-        <w:t>PUBLIC ALLEGATION FRAUD</w:t>
-      </w:r>
-      <w:r>
-        <w:rPr>
-          <w:b/>
-          <w:bCs/>
-        </w:rPr>
-        <w:t>;</w:t>
-      </w:r>
-    </w:p>
-    <w:p>
-      <w:pPr>
-        <w:ind w:left="360"/>
-        <w:jc w:val="both"/>
-        <w:rPr>
-          <w:b/>
-          <w:bCs/>
-        </w:rPr>
-      </w:pPr>
-      <w:r>
-        <w:tab/>
-      </w:r>
-      <w:r>
-        <w:rPr>
-          <w:u w:val="single"/>
-        </w:rPr>
-        <w:t>PREVENTION SECURITY SYSTEM</w:t>
-      </w:r>
-      <w:r>
-        <w:t>:</w:t>
-      </w:r>
-      <w:r>
-        <w:t xml:space="preserve"> </w:t>
-      </w:r>
-      <w:r>
-        <w:rPr>
-          <w:b/>
-          <w:bCs/>
-          <w:color w:val="FF0000"/>
-        </w:rPr>
-        <w:t xml:space="preserve">ANY </w:t>
-      </w:r>
-      <w:r>
-        <w:rPr>
-          <w:b/>
-          <w:bCs/>
-          <w:color w:val="FF0000"/>
-        </w:rPr>
-        <w:t>PUBLIC IMAGE FRAUD</w:t>
-      </w:r>
-      <w:r>
-        <w:rPr>
-          <w:b/>
-          <w:bCs/>
-        </w:rPr>
-        <w:t>;</w:t>
-      </w:r>
-    </w:p>
-    <w:p>
-      <w:pPr>
-        <w:ind w:left="360"/>
-        <w:jc w:val="both"/>
-        <w:rPr>
-          <w:b/>
-          <w:bCs/>
-        </w:rPr>
-      </w:pPr>
-      <w:r>
-        <w:tab/>
-      </w:r>
-      <w:r>
-        <w:rPr>
-          <w:u w:val="single"/>
-        </w:rPr>
-        <w:t>PREVENTION SECURITY SYSTEM</w:t>
-      </w:r>
-      <w:r>
-        <w:t>:</w:t>
-      </w:r>
-      <w:r>
-        <w:t xml:space="preserve"> </w:t>
-      </w:r>
-      <w:r>
-        <w:rPr>
-          <w:b/>
-          <w:bCs/>
-          <w:color w:val="FF0000"/>
-        </w:rPr>
-        <w:t xml:space="preserve">ANY </w:t>
-      </w:r>
-      <w:r>
-        <w:rPr>
-          <w:b/>
-          <w:bCs/>
-          <w:color w:val="FF0000"/>
-        </w:rPr>
-        <w:t>RACKETEERING FRAUD</w:t>
-      </w:r>
-      <w:r>
-        <w:rPr>
-          <w:b/>
-          <w:bCs/>
-        </w:rPr>
-        <w:t>;</w:t>
-      </w:r>
-    </w:p>
-    <w:p>
-      <w:pPr>
-        <w:ind w:left="360"/>
-        <w:jc w:val="both"/>
-        <w:rPr>
-          <w:b/>
-          <w:bCs/>
-        </w:rPr>
-      </w:pPr>
-      <w:r>
-        <w:tab/>
-      </w:r>
-      <w:r>
-        <w:rPr>
-          <w:u w:val="single"/>
-        </w:rPr>
-        <w:t>PREVENTION SECURITY SYSTEM</w:t>
-      </w:r>
-      <w:r>
-        <w:t>:</w:t>
-      </w:r>
-      <w:r>
-        <w:t xml:space="preserve"> </w:t>
-      </w:r>
-      <w:r>
-        <w:rPr>
-          <w:b/>
-          <w:bCs/>
-          <w:color w:val="FF0000"/>
-        </w:rPr>
-        <w:t xml:space="preserve">ANY </w:t>
-      </w:r>
-      <w:r>
-        <w:rPr>
-          <w:b/>
-          <w:bCs/>
-          <w:color w:val="FF0000"/>
-        </w:rPr>
         <w:t>RECORDS FRAUD</w:t>
       </w:r>
       <w:r>
@@ -6740,6 +6805,1014 @@
         </w:rPr>
       </w:pPr>
       <w:r>
+        <w:tab/>
+      </w:r>
+      <w:r>
+        <w:rPr>
+          <w:u w:val="single"/>
+        </w:rPr>
+        <w:t>PREVENTION SECURITY SYSTEM</w:t>
+      </w:r>
+      <w:r>
+        <w:t>:</w:t>
+      </w:r>
+      <w:r>
+        <w:t xml:space="preserve"> </w:t>
+      </w:r>
+      <w:r>
+        <w:rPr>
+          <w:b/>
+          <w:bCs/>
+          <w:color w:val="FF0000"/>
+        </w:rPr>
+        <w:t xml:space="preserve">ANY </w:t>
+      </w:r>
+      <w:r>
+        <w:rPr>
+          <w:b/>
+          <w:bCs/>
+          <w:color w:val="FF0000"/>
+        </w:rPr>
+        <w:t>REDACTION FRAUD</w:t>
+      </w:r>
+      <w:r>
+        <w:rPr>
+          <w:b/>
+          <w:bCs/>
+        </w:rPr>
+        <w:t>;</w:t>
+      </w:r>
+    </w:p>
+    <w:p>
+      <w:pPr>
+        <w:ind w:left="360"/>
+        <w:jc w:val="both"/>
+        <w:rPr>
+          <w:b/>
+          <w:bCs/>
+        </w:rPr>
+      </w:pPr>
+      <w:r>
+        <w:tab/>
+      </w:r>
+      <w:r>
+        <w:rPr>
+          <w:u w:val="single"/>
+        </w:rPr>
+        <w:t>PREVENTION SECURITY SYSTEM</w:t>
+      </w:r>
+      <w:r>
+        <w:t>:</w:t>
+      </w:r>
+      <w:r>
+        <w:t xml:space="preserve"> </w:t>
+      </w:r>
+      <w:r>
+        <w:rPr>
+          <w:b/>
+          <w:bCs/>
+          <w:color w:val="FF0000"/>
+        </w:rPr>
+        <w:t xml:space="preserve">ANY </w:t>
+      </w:r>
+      <w:r>
+        <w:rPr>
+          <w:b/>
+          <w:bCs/>
+          <w:color w:val="FF0000"/>
+        </w:rPr>
+        <w:t>RELATIONSHIP FRAUD</w:t>
+      </w:r>
+      <w:r>
+        <w:rPr>
+          <w:b/>
+          <w:bCs/>
+        </w:rPr>
+        <w:t>;</w:t>
+      </w:r>
+    </w:p>
+    <w:p>
+      <w:pPr>
+        <w:ind w:left="360"/>
+        <w:jc w:val="both"/>
+        <w:rPr>
+          <w:b/>
+          <w:bCs/>
+        </w:rPr>
+      </w:pPr>
+      <w:r>
+        <w:tab/>
+      </w:r>
+      <w:r>
+        <w:rPr>
+          <w:u w:val="single"/>
+        </w:rPr>
+        <w:t>PREVENTION SECURITY SYSTEM</w:t>
+      </w:r>
+      <w:r>
+        <w:t>:</w:t>
+      </w:r>
+      <w:r>
+        <w:t xml:space="preserve"> </w:t>
+      </w:r>
+      <w:r>
+        <w:rPr>
+          <w:b/>
+          <w:bCs/>
+          <w:color w:val="FF0000"/>
+        </w:rPr>
+        <w:t xml:space="preserve">ANY </w:t>
+      </w:r>
+      <w:r>
+        <w:rPr>
+          <w:b/>
+          <w:bCs/>
+          <w:color w:val="FF0000"/>
+        </w:rPr>
+        <w:t>REPRESENTATION FRAUD</w:t>
+      </w:r>
+      <w:r>
+        <w:rPr>
+          <w:b/>
+          <w:bCs/>
+        </w:rPr>
+        <w:t>;</w:t>
+      </w:r>
+    </w:p>
+    <w:p>
+      <w:pPr>
+        <w:ind w:left="360"/>
+        <w:jc w:val="both"/>
+        <w:rPr>
+          <w:b/>
+          <w:bCs/>
+        </w:rPr>
+      </w:pPr>
+      <w:r>
+        <w:tab/>
+      </w:r>
+      <w:r>
+        <w:rPr>
+          <w:u w:val="single"/>
+        </w:rPr>
+        <w:t>PREVENTION SECURITY SYSTEM</w:t>
+      </w:r>
+      <w:r>
+        <w:t>:</w:t>
+      </w:r>
+      <w:r>
+        <w:t xml:space="preserve"> </w:t>
+      </w:r>
+      <w:r>
+        <w:rPr>
+          <w:b/>
+          <w:bCs/>
+          <w:color w:val="FF0000"/>
+        </w:rPr>
+        <w:t xml:space="preserve">ANY </w:t>
+      </w:r>
+      <w:r>
+        <w:rPr>
+          <w:b/>
+          <w:bCs/>
+          <w:color w:val="FF0000"/>
+        </w:rPr>
+        <w:t>SANCTIONS FRAUD</w:t>
+      </w:r>
+      <w:r>
+        <w:rPr>
+          <w:b/>
+          <w:bCs/>
+        </w:rPr>
+        <w:t>;</w:t>
+      </w:r>
+    </w:p>
+    <w:p>
+      <w:pPr>
+        <w:ind w:left="360"/>
+        <w:jc w:val="both"/>
+        <w:rPr>
+          <w:b/>
+          <w:bCs/>
+        </w:rPr>
+      </w:pPr>
+      <w:r>
+        <w:tab/>
+      </w:r>
+      <w:r>
+        <w:rPr>
+          <w:u w:val="single"/>
+        </w:rPr>
+        <w:t>PREVENTION SECURITY SYSTEM</w:t>
+      </w:r>
+      <w:r>
+        <w:t>:</w:t>
+      </w:r>
+      <w:r>
+        <w:t xml:space="preserve"> </w:t>
+      </w:r>
+      <w:r>
+        <w:rPr>
+          <w:b/>
+          <w:bCs/>
+          <w:color w:val="FF0000"/>
+        </w:rPr>
+        <w:t xml:space="preserve">ANY </w:t>
+      </w:r>
+      <w:r>
+        <w:rPr>
+          <w:b/>
+          <w:bCs/>
+          <w:color w:val="FF0000"/>
+        </w:rPr>
+        <w:t>SCIENTIFIC FRAUD</w:t>
+      </w:r>
+      <w:r>
+        <w:rPr>
+          <w:b/>
+          <w:bCs/>
+        </w:rPr>
+        <w:t>;</w:t>
+      </w:r>
+    </w:p>
+    <w:p>
+      <w:pPr>
+        <w:ind w:left="360"/>
+        <w:jc w:val="both"/>
+        <w:rPr>
+          <w:b/>
+          <w:bCs/>
+        </w:rPr>
+      </w:pPr>
+      <w:r>
+        <w:tab/>
+      </w:r>
+      <w:r>
+        <w:rPr>
+          <w:u w:val="single"/>
+        </w:rPr>
+        <w:t>PREVENTION SECURITY SYSTEM</w:t>
+      </w:r>
+      <w:r>
+        <w:t>:</w:t>
+      </w:r>
+      <w:r>
+        <w:t xml:space="preserve"> </w:t>
+      </w:r>
+      <w:r>
+        <w:rPr>
+          <w:b/>
+          <w:bCs/>
+          <w:color w:val="FF0000"/>
+        </w:rPr>
+        <w:t xml:space="preserve">ANY </w:t>
+      </w:r>
+      <w:r>
+        <w:rPr>
+          <w:b/>
+          <w:bCs/>
+          <w:color w:val="FF0000"/>
+        </w:rPr>
+        <w:t>SECRET SERVICE FRAUD</w:t>
+      </w:r>
+      <w:r>
+        <w:rPr>
+          <w:b/>
+          <w:bCs/>
+        </w:rPr>
+        <w:t>;</w:t>
+      </w:r>
+    </w:p>
+    <w:p>
+      <w:pPr>
+        <w:ind w:left="360"/>
+        <w:jc w:val="both"/>
+        <w:rPr>
+          <w:b/>
+          <w:bCs/>
+        </w:rPr>
+      </w:pPr>
+      <w:r>
+        <w:tab/>
+      </w:r>
+      <w:r>
+        <w:rPr>
+          <w:u w:val="single"/>
+        </w:rPr>
+        <w:t>PREVENTION SECURITY SYSTEM</w:t>
+      </w:r>
+      <w:r>
+        <w:t>:</w:t>
+      </w:r>
+      <w:r>
+        <w:t xml:space="preserve"> </w:t>
+      </w:r>
+      <w:r>
+        <w:rPr>
+          <w:b/>
+          <w:bCs/>
+          <w:color w:val="FF0000"/>
+        </w:rPr>
+        <w:t xml:space="preserve">ANY </w:t>
+      </w:r>
+      <w:r>
+        <w:rPr>
+          <w:b/>
+          <w:bCs/>
+          <w:color w:val="FF0000"/>
+        </w:rPr>
+        <w:t>SECURITIES FRAUD</w:t>
+      </w:r>
+      <w:r>
+        <w:rPr>
+          <w:b/>
+          <w:bCs/>
+        </w:rPr>
+        <w:t>;</w:t>
+      </w:r>
+    </w:p>
+    <w:p>
+      <w:pPr>
+        <w:ind w:left="360"/>
+        <w:jc w:val="both"/>
+        <w:rPr>
+          <w:b/>
+          <w:bCs/>
+        </w:rPr>
+      </w:pPr>
+      <w:r>
+        <w:tab/>
+      </w:r>
+      <w:r>
+        <w:rPr>
+          <w:u w:val="single"/>
+        </w:rPr>
+        <w:t>PREVENTION SECURITY SYSTEM</w:t>
+      </w:r>
+      <w:r>
+        <w:t>:</w:t>
+      </w:r>
+      <w:r>
+        <w:t xml:space="preserve"> </w:t>
+      </w:r>
+      <w:r>
+        <w:rPr>
+          <w:b/>
+          <w:bCs/>
+          <w:color w:val="FF0000"/>
+        </w:rPr>
+        <w:t xml:space="preserve">ANY </w:t>
+      </w:r>
+      <w:r>
+        <w:rPr>
+          <w:b/>
+          <w:bCs/>
+          <w:color w:val="FF0000"/>
+        </w:rPr>
+        <w:t>SIMULATION FRAUD</w:t>
+      </w:r>
+      <w:r>
+        <w:rPr>
+          <w:b/>
+          <w:bCs/>
+        </w:rPr>
+        <w:t>;</w:t>
+      </w:r>
+    </w:p>
+    <w:p>
+      <w:pPr>
+        <w:ind w:left="360"/>
+        <w:jc w:val="both"/>
+        <w:rPr>
+          <w:b/>
+          <w:bCs/>
+        </w:rPr>
+      </w:pPr>
+      <w:r>
+        <w:tab/>
+      </w:r>
+      <w:r>
+        <w:rPr>
+          <w:u w:val="single"/>
+        </w:rPr>
+        <w:t>PREVENTION SECURITY SYSTEM</w:t>
+      </w:r>
+      <w:r>
+        <w:t>:</w:t>
+      </w:r>
+      <w:r>
+        <w:t xml:space="preserve"> </w:t>
+      </w:r>
+      <w:r>
+        <w:rPr>
+          <w:b/>
+          <w:bCs/>
+          <w:color w:val="FF0000"/>
+        </w:rPr>
+        <w:t xml:space="preserve">ANY </w:t>
+      </w:r>
+      <w:r>
+        <w:rPr>
+          <w:b/>
+          <w:bCs/>
+          <w:color w:val="FF0000"/>
+        </w:rPr>
+        <w:t>STRATEGIC TREATY FRAUD</w:t>
+      </w:r>
+      <w:r>
+        <w:rPr>
+          <w:b/>
+          <w:bCs/>
+        </w:rPr>
+        <w:t>;</w:t>
+      </w:r>
+    </w:p>
+    <w:p>
+      <w:pPr>
+        <w:ind w:left="360"/>
+        <w:jc w:val="both"/>
+        <w:rPr>
+          <w:b/>
+          <w:bCs/>
+        </w:rPr>
+      </w:pPr>
+      <w:r>
+        <w:tab/>
+      </w:r>
+      <w:r>
+        <w:rPr>
+          <w:u w:val="single"/>
+        </w:rPr>
+        <w:t>PREVENTION SECURITY SYSTEM</w:t>
+      </w:r>
+      <w:r>
+        <w:t>:</w:t>
+      </w:r>
+      <w:r>
+        <w:t xml:space="preserve"> </w:t>
+      </w:r>
+      <w:r>
+        <w:rPr>
+          <w:b/>
+          <w:bCs/>
+          <w:color w:val="FF0000"/>
+        </w:rPr>
+        <w:t xml:space="preserve">ANY </w:t>
+      </w:r>
+      <w:r>
+        <w:rPr>
+          <w:b/>
+          <w:bCs/>
+          <w:color w:val="FF0000"/>
+        </w:rPr>
+        <w:t>STUDIES FRAUD</w:t>
+      </w:r>
+      <w:r>
+        <w:rPr>
+          <w:b/>
+          <w:bCs/>
+        </w:rPr>
+        <w:t>;</w:t>
+      </w:r>
+    </w:p>
+    <w:p>
+      <w:pPr>
+        <w:ind w:left="360"/>
+        <w:jc w:val="both"/>
+        <w:rPr>
+          <w:b/>
+          <w:bCs/>
+        </w:rPr>
+      </w:pPr>
+      <w:r>
+        <w:tab/>
+      </w:r>
+      <w:r>
+        <w:rPr>
+          <w:u w:val="single"/>
+        </w:rPr>
+        <w:t>PREVENTION SECURITY SYSTEM</w:t>
+      </w:r>
+      <w:r>
+        <w:t>:</w:t>
+      </w:r>
+      <w:r>
+        <w:t xml:space="preserve"> </w:t>
+      </w:r>
+      <w:r>
+        <w:rPr>
+          <w:b/>
+          <w:bCs/>
+          <w:color w:val="FF0000"/>
+        </w:rPr>
+        <w:t xml:space="preserve">ANY </w:t>
+      </w:r>
+      <w:r>
+        <w:rPr>
+          <w:b/>
+          <w:bCs/>
+          <w:color w:val="FF0000"/>
+        </w:rPr>
+        <w:t>SURVEILLANCE FRAUD</w:t>
+      </w:r>
+      <w:r>
+        <w:rPr>
+          <w:b/>
+          <w:bCs/>
+        </w:rPr>
+        <w:t>;</w:t>
+      </w:r>
+    </w:p>
+    <w:p>
+      <w:pPr>
+        <w:ind w:left="360"/>
+        <w:jc w:val="both"/>
+        <w:rPr>
+          <w:b/>
+          <w:bCs/>
+        </w:rPr>
+      </w:pPr>
+      <w:r>
+        <w:tab/>
+      </w:r>
+      <w:r>
+        <w:rPr>
+          <w:u w:val="single"/>
+        </w:rPr>
+        <w:t>PREVENTION SECURITY SYSTEM</w:t>
+      </w:r>
+      <w:r>
+        <w:t>:</w:t>
+      </w:r>
+      <w:r>
+        <w:t xml:space="preserve"> </w:t>
+      </w:r>
+      <w:r>
+        <w:rPr>
+          <w:b/>
+          <w:bCs/>
+          <w:color w:val="FF0000"/>
+        </w:rPr>
+        <w:t xml:space="preserve">ANY </w:t>
+      </w:r>
+      <w:r>
+        <w:rPr>
+          <w:b/>
+          <w:bCs/>
+          <w:color w:val="FF0000"/>
+        </w:rPr>
+        <w:t>SYSTEMATIC FRAUD</w:t>
+      </w:r>
+      <w:r>
+        <w:rPr>
+          <w:b/>
+          <w:bCs/>
+        </w:rPr>
+        <w:t>;</w:t>
+      </w:r>
+    </w:p>
+    <w:p>
+      <w:pPr>
+        <w:ind w:left="360"/>
+        <w:jc w:val="both"/>
+        <w:rPr>
+          <w:b/>
+          <w:bCs/>
+        </w:rPr>
+      </w:pPr>
+      <w:r>
+        <w:tab/>
+      </w:r>
+      <w:r>
+        <w:rPr>
+          <w:u w:val="single"/>
+        </w:rPr>
+        <w:t>PREVENTION SECURITY SYSTEM</w:t>
+      </w:r>
+      <w:r>
+        <w:t>:</w:t>
+      </w:r>
+      <w:r>
+        <w:t xml:space="preserve"> </w:t>
+      </w:r>
+      <w:r>
+        <w:rPr>
+          <w:b/>
+          <w:bCs/>
+          <w:color w:val="FF0000"/>
+        </w:rPr>
+        <w:t xml:space="preserve">ANY </w:t>
+      </w:r>
+      <w:r>
+        <w:rPr>
+          <w:b/>
+          <w:bCs/>
+          <w:color w:val="FF0000"/>
+        </w:rPr>
+        <w:t>SYSTEMIC FRAUD</w:t>
+      </w:r>
+      <w:r>
+        <w:rPr>
+          <w:b/>
+          <w:bCs/>
+        </w:rPr>
+        <w:t>;</w:t>
+      </w:r>
+    </w:p>
+    <w:p>
+      <w:pPr>
+        <w:ind w:left="360"/>
+        <w:jc w:val="both"/>
+        <w:rPr>
+          <w:b/>
+          <w:bCs/>
+        </w:rPr>
+      </w:pPr>
+      <w:r>
+        <w:tab/>
+      </w:r>
+      <w:r>
+        <w:rPr>
+          <w:u w:val="single"/>
+        </w:rPr>
+        <w:t>PREVENTION SECURITY SYSTEM</w:t>
+      </w:r>
+      <w:r>
+        <w:t>:</w:t>
+      </w:r>
+      <w:r>
+        <w:t xml:space="preserve"> </w:t>
+      </w:r>
+      <w:r>
+        <w:rPr>
+          <w:b/>
+          <w:bCs/>
+          <w:color w:val="FF0000"/>
+        </w:rPr>
+        <w:t xml:space="preserve">ANY </w:t>
+      </w:r>
+      <w:r>
+        <w:rPr>
+          <w:b/>
+          <w:bCs/>
+          <w:color w:val="FF0000"/>
+        </w:rPr>
+        <w:t>TERM CLASSIFICATION FRAUD</w:t>
+      </w:r>
+      <w:r>
+        <w:rPr>
+          <w:b/>
+          <w:bCs/>
+        </w:rPr>
+        <w:t>;</w:t>
+      </w:r>
+    </w:p>
+    <w:p>
+      <w:pPr>
+        <w:ind w:left="360"/>
+        <w:jc w:val="both"/>
+        <w:rPr>
+          <w:b/>
+          <w:bCs/>
+        </w:rPr>
+      </w:pPr>
+      <w:r>
+        <w:tab/>
+      </w:r>
+      <w:r>
+        <w:rPr>
+          <w:u w:val="single"/>
+        </w:rPr>
+        <w:t>PREVENTION SECURITY SYSTEM</w:t>
+      </w:r>
+      <w:r>
+        <w:t>:</w:t>
+      </w:r>
+      <w:r>
+        <w:t xml:space="preserve"> </w:t>
+      </w:r>
+      <w:r>
+        <w:rPr>
+          <w:b/>
+          <w:bCs/>
+          <w:color w:val="FF0000"/>
+        </w:rPr>
+        <w:t xml:space="preserve">ANY </w:t>
+      </w:r>
+      <w:r>
+        <w:rPr>
+          <w:b/>
+          <w:bCs/>
+          <w:color w:val="FF0000"/>
+        </w:rPr>
+        <w:t>TERRORISM FRAUD</w:t>
+      </w:r>
+      <w:r>
+        <w:rPr>
+          <w:b/>
+          <w:bCs/>
+        </w:rPr>
+        <w:t>;</w:t>
+      </w:r>
+    </w:p>
+    <w:p>
+      <w:pPr>
+        <w:ind w:left="360"/>
+        <w:jc w:val="both"/>
+        <w:rPr>
+          <w:b/>
+          <w:bCs/>
+        </w:rPr>
+      </w:pPr>
+      <w:r>
+        <w:tab/>
+      </w:r>
+      <w:r>
+        <w:rPr>
+          <w:u w:val="single"/>
+        </w:rPr>
+        <w:t>PREVENTION SECURITY SYSTEM</w:t>
+      </w:r>
+      <w:r>
+        <w:t>:</w:t>
+      </w:r>
+      <w:r>
+        <w:t xml:space="preserve"> </w:t>
+      </w:r>
+      <w:r>
+        <w:rPr>
+          <w:b/>
+          <w:bCs/>
+          <w:color w:val="FF0000"/>
+        </w:rPr>
+        <w:t xml:space="preserve">ANY </w:t>
+      </w:r>
+      <w:r>
+        <w:rPr>
+          <w:b/>
+          <w:bCs/>
+          <w:color w:val="FF0000"/>
+        </w:rPr>
+        <w:t>TESTIMONY FRAUD</w:t>
+      </w:r>
+      <w:r>
+        <w:rPr>
+          <w:b/>
+          <w:bCs/>
+        </w:rPr>
+        <w:t>;</w:t>
+      </w:r>
+    </w:p>
+    <w:p>
+      <w:pPr>
+        <w:ind w:left="360"/>
+        <w:jc w:val="both"/>
+        <w:rPr>
+          <w:b/>
+          <w:bCs/>
+        </w:rPr>
+      </w:pPr>
+      <w:r>
+        <w:tab/>
+      </w:r>
+      <w:r>
+        <w:rPr>
+          <w:u w:val="single"/>
+        </w:rPr>
+        <w:t>PREVENTION SECURITY SYSTEM</w:t>
+      </w:r>
+      <w:r>
+        <w:t>:</w:t>
+      </w:r>
+      <w:r>
+        <w:t xml:space="preserve"> </w:t>
+      </w:r>
+      <w:r>
+        <w:rPr>
+          <w:b/>
+          <w:bCs/>
+          <w:color w:val="FF0000"/>
+        </w:rPr>
+        <w:t xml:space="preserve">ANY </w:t>
+      </w:r>
+      <w:r>
+        <w:rPr>
+          <w:b/>
+          <w:bCs/>
+          <w:color w:val="FF0000"/>
+        </w:rPr>
+        <w:t>THOUGHTINT FRAUD</w:t>
+      </w:r>
+      <w:r>
+        <w:rPr>
+          <w:b/>
+          <w:bCs/>
+        </w:rPr>
+        <w:t>;</w:t>
+      </w:r>
+    </w:p>
+    <w:p>
+      <w:pPr>
+        <w:ind w:left="360"/>
+        <w:jc w:val="both"/>
+        <w:rPr>
+          <w:b/>
+          <w:bCs/>
+        </w:rPr>
+      </w:pPr>
+      <w:r>
+        <w:tab/>
+      </w:r>
+      <w:r>
+        <w:rPr>
+          <w:u w:val="single"/>
+        </w:rPr>
+        <w:t>PREVENTION SECURITY SYSTEM</w:t>
+      </w:r>
+      <w:r>
+        <w:t>:</w:t>
+      </w:r>
+      <w:r>
+        <w:t xml:space="preserve"> </w:t>
+      </w:r>
+      <w:r>
+        <w:rPr>
+          <w:b/>
+          <w:bCs/>
+          <w:color w:val="FF0000"/>
+        </w:rPr>
+        <w:t xml:space="preserve">ANY </w:t>
+      </w:r>
+      <w:r>
+        <w:rPr>
+          <w:b/>
+          <w:bCs/>
+          <w:color w:val="FF0000"/>
+        </w:rPr>
+        <w:t>THREAT ANALYSIS FRAUD</w:t>
+      </w:r>
+      <w:r>
+        <w:rPr>
+          <w:b/>
+          <w:bCs/>
+        </w:rPr>
+        <w:t>;</w:t>
+      </w:r>
+    </w:p>
+    <w:p>
+      <w:pPr>
+        <w:ind w:left="360"/>
+        <w:jc w:val="both"/>
+        <w:rPr>
+          <w:b/>
+          <w:bCs/>
+        </w:rPr>
+      </w:pPr>
+      <w:r>
+        <w:tab/>
+      </w:r>
+      <w:r>
+        <w:rPr>
+          <w:u w:val="single"/>
+        </w:rPr>
+        <w:t>PREVENTION SECURITY SYSTEM</w:t>
+      </w:r>
+      <w:r>
+        <w:t>:</w:t>
+      </w:r>
+      <w:r>
+        <w:t xml:space="preserve"> </w:t>
+      </w:r>
+      <w:r>
+        <w:rPr>
+          <w:b/>
+          <w:bCs/>
+          <w:color w:val="FF0000"/>
+        </w:rPr>
+        <w:t xml:space="preserve">ANY </w:t>
+      </w:r>
+      <w:r>
+        <w:rPr>
+          <w:b/>
+          <w:bCs/>
+          <w:color w:val="FF0000"/>
+        </w:rPr>
+        <w:t>THREAT FRAUD</w:t>
+      </w:r>
+      <w:r>
+        <w:rPr>
+          <w:b/>
+          <w:bCs/>
+        </w:rPr>
+        <w:t>;</w:t>
+      </w:r>
+    </w:p>
+    <w:p>
+      <w:pPr>
+        <w:ind w:left="360"/>
+        <w:jc w:val="both"/>
+        <w:rPr>
+          <w:b/>
+          <w:bCs/>
+        </w:rPr>
+      </w:pPr>
+      <w:r>
+        <w:tab/>
+      </w:r>
+      <w:r>
+        <w:rPr>
+          <w:u w:val="single"/>
+        </w:rPr>
+        <w:t>PREVENTION SECURITY SYSTEM</w:t>
+      </w:r>
+      <w:r>
+        <w:t>:</w:t>
+      </w:r>
+      <w:r>
+        <w:t xml:space="preserve"> </w:t>
+      </w:r>
+      <w:r>
+        <w:rPr>
+          <w:b/>
+          <w:bCs/>
+          <w:color w:val="FF0000"/>
+        </w:rPr>
+        <w:t xml:space="preserve">ANY </w:t>
+      </w:r>
+      <w:r>
+        <w:rPr>
+          <w:b/>
+          <w:bCs/>
+          <w:color w:val="FF0000"/>
+        </w:rPr>
+        <w:t>TRADEMARK FRAUD</w:t>
+      </w:r>
+      <w:r>
+        <w:rPr>
+          <w:b/>
+          <w:bCs/>
+        </w:rPr>
+        <w:t>;</w:t>
+      </w:r>
+    </w:p>
+    <w:p>
+      <w:pPr>
+        <w:ind w:left="360"/>
+        <w:jc w:val="both"/>
+        <w:rPr>
+          <w:b/>
+          <w:bCs/>
+        </w:rPr>
+      </w:pPr>
+      <w:r>
+        <w:tab/>
+      </w:r>
+      <w:r>
+        <w:rPr>
+          <w:u w:val="single"/>
+        </w:rPr>
+        <w:t>PREVENTION SECURITY SYSTEM</w:t>
+      </w:r>
+      <w:r>
+        <w:t>:</w:t>
+      </w:r>
+      <w:r>
+        <w:t xml:space="preserve"> </w:t>
+      </w:r>
+      <w:r>
+        <w:rPr>
+          <w:b/>
+          <w:bCs/>
+          <w:color w:val="FF0000"/>
+        </w:rPr>
+        <w:t xml:space="preserve">ANY </w:t>
+      </w:r>
+      <w:r>
+        <w:rPr>
+          <w:b/>
+          <w:bCs/>
+          <w:color w:val="FF0000"/>
+        </w:rPr>
+        <w:t>TRAFFIC FRAUD</w:t>
+      </w:r>
+      <w:r>
+        <w:rPr>
+          <w:b/>
+          <w:bCs/>
+        </w:rPr>
+        <w:t>;</w:t>
+      </w:r>
+    </w:p>
+    <w:p>
+      <w:pPr>
+        <w:ind w:left="360"/>
+        <w:jc w:val="both"/>
+        <w:rPr>
+          <w:b/>
+          <w:bCs/>
+        </w:rPr>
+      </w:pPr>
+      <w:r>
         <w:lastRenderedPageBreak/>
         <w:tab/>
       </w:r>
@@ -6769,1014 +7842,6 @@
           <w:bCs/>
           <w:color w:val="FF0000"/>
         </w:rPr>
-        <w:t>REDACTION FRAUD</w:t>
-      </w:r>
-      <w:r>
-        <w:rPr>
-          <w:b/>
-          <w:bCs/>
-        </w:rPr>
-        <w:t>;</w:t>
-      </w:r>
-    </w:p>
-    <w:p>
-      <w:pPr>
-        <w:ind w:left="360"/>
-        <w:jc w:val="both"/>
-        <w:rPr>
-          <w:b/>
-          <w:bCs/>
-        </w:rPr>
-      </w:pPr>
-      <w:r>
-        <w:tab/>
-      </w:r>
-      <w:r>
-        <w:rPr>
-          <w:u w:val="single"/>
-        </w:rPr>
-        <w:t>PREVENTION SECURITY SYSTEM</w:t>
-      </w:r>
-      <w:r>
-        <w:t>:</w:t>
-      </w:r>
-      <w:r>
-        <w:t xml:space="preserve"> </w:t>
-      </w:r>
-      <w:r>
-        <w:rPr>
-          <w:b/>
-          <w:bCs/>
-          <w:color w:val="FF0000"/>
-        </w:rPr>
-        <w:t xml:space="preserve">ANY </w:t>
-      </w:r>
-      <w:r>
-        <w:rPr>
-          <w:b/>
-          <w:bCs/>
-          <w:color w:val="FF0000"/>
-        </w:rPr>
-        <w:t>RELATIONSHIP FRAUD</w:t>
-      </w:r>
-      <w:r>
-        <w:rPr>
-          <w:b/>
-          <w:bCs/>
-        </w:rPr>
-        <w:t>;</w:t>
-      </w:r>
-    </w:p>
-    <w:p>
-      <w:pPr>
-        <w:ind w:left="360"/>
-        <w:jc w:val="both"/>
-        <w:rPr>
-          <w:b/>
-          <w:bCs/>
-        </w:rPr>
-      </w:pPr>
-      <w:r>
-        <w:tab/>
-      </w:r>
-      <w:r>
-        <w:rPr>
-          <w:u w:val="single"/>
-        </w:rPr>
-        <w:t>PREVENTION SECURITY SYSTEM</w:t>
-      </w:r>
-      <w:r>
-        <w:t>:</w:t>
-      </w:r>
-      <w:r>
-        <w:t xml:space="preserve"> </w:t>
-      </w:r>
-      <w:r>
-        <w:rPr>
-          <w:b/>
-          <w:bCs/>
-          <w:color w:val="FF0000"/>
-        </w:rPr>
-        <w:t xml:space="preserve">ANY </w:t>
-      </w:r>
-      <w:r>
-        <w:rPr>
-          <w:b/>
-          <w:bCs/>
-          <w:color w:val="FF0000"/>
-        </w:rPr>
-        <w:t>REPRESENTATION FRAUD</w:t>
-      </w:r>
-      <w:r>
-        <w:rPr>
-          <w:b/>
-          <w:bCs/>
-        </w:rPr>
-        <w:t>;</w:t>
-      </w:r>
-    </w:p>
-    <w:p>
-      <w:pPr>
-        <w:ind w:left="360"/>
-        <w:jc w:val="both"/>
-        <w:rPr>
-          <w:b/>
-          <w:bCs/>
-        </w:rPr>
-      </w:pPr>
-      <w:r>
-        <w:tab/>
-      </w:r>
-      <w:r>
-        <w:rPr>
-          <w:u w:val="single"/>
-        </w:rPr>
-        <w:t>PREVENTION SECURITY SYSTEM</w:t>
-      </w:r>
-      <w:r>
-        <w:t>:</w:t>
-      </w:r>
-      <w:r>
-        <w:t xml:space="preserve"> </w:t>
-      </w:r>
-      <w:r>
-        <w:rPr>
-          <w:b/>
-          <w:bCs/>
-          <w:color w:val="FF0000"/>
-        </w:rPr>
-        <w:t xml:space="preserve">ANY </w:t>
-      </w:r>
-      <w:r>
-        <w:rPr>
-          <w:b/>
-          <w:bCs/>
-          <w:color w:val="FF0000"/>
-        </w:rPr>
-        <w:t>SANCTIONS FRAUD</w:t>
-      </w:r>
-      <w:r>
-        <w:rPr>
-          <w:b/>
-          <w:bCs/>
-        </w:rPr>
-        <w:t>;</w:t>
-      </w:r>
-    </w:p>
-    <w:p>
-      <w:pPr>
-        <w:ind w:left="360"/>
-        <w:jc w:val="both"/>
-        <w:rPr>
-          <w:b/>
-          <w:bCs/>
-        </w:rPr>
-      </w:pPr>
-      <w:r>
-        <w:tab/>
-      </w:r>
-      <w:r>
-        <w:rPr>
-          <w:u w:val="single"/>
-        </w:rPr>
-        <w:t>PREVENTION SECURITY SYSTEM</w:t>
-      </w:r>
-      <w:r>
-        <w:t>:</w:t>
-      </w:r>
-      <w:r>
-        <w:t xml:space="preserve"> </w:t>
-      </w:r>
-      <w:r>
-        <w:rPr>
-          <w:b/>
-          <w:bCs/>
-          <w:color w:val="FF0000"/>
-        </w:rPr>
-        <w:t xml:space="preserve">ANY </w:t>
-      </w:r>
-      <w:r>
-        <w:rPr>
-          <w:b/>
-          <w:bCs/>
-          <w:color w:val="FF0000"/>
-        </w:rPr>
-        <w:t>SCIENTIFIC FRAUD</w:t>
-      </w:r>
-      <w:r>
-        <w:rPr>
-          <w:b/>
-          <w:bCs/>
-        </w:rPr>
-        <w:t>;</w:t>
-      </w:r>
-    </w:p>
-    <w:p>
-      <w:pPr>
-        <w:ind w:left="360"/>
-        <w:jc w:val="both"/>
-        <w:rPr>
-          <w:b/>
-          <w:bCs/>
-        </w:rPr>
-      </w:pPr>
-      <w:r>
-        <w:tab/>
-      </w:r>
-      <w:r>
-        <w:rPr>
-          <w:u w:val="single"/>
-        </w:rPr>
-        <w:t>PREVENTION SECURITY SYSTEM</w:t>
-      </w:r>
-      <w:r>
-        <w:t>:</w:t>
-      </w:r>
-      <w:r>
-        <w:t xml:space="preserve"> </w:t>
-      </w:r>
-      <w:r>
-        <w:rPr>
-          <w:b/>
-          <w:bCs/>
-          <w:color w:val="FF0000"/>
-        </w:rPr>
-        <w:t xml:space="preserve">ANY </w:t>
-      </w:r>
-      <w:r>
-        <w:rPr>
-          <w:b/>
-          <w:bCs/>
-          <w:color w:val="FF0000"/>
-        </w:rPr>
-        <w:t>SECRET SERVICE FRAUD</w:t>
-      </w:r>
-      <w:r>
-        <w:rPr>
-          <w:b/>
-          <w:bCs/>
-        </w:rPr>
-        <w:t>;</w:t>
-      </w:r>
-    </w:p>
-    <w:p>
-      <w:pPr>
-        <w:ind w:left="360"/>
-        <w:jc w:val="both"/>
-        <w:rPr>
-          <w:b/>
-          <w:bCs/>
-        </w:rPr>
-      </w:pPr>
-      <w:r>
-        <w:tab/>
-      </w:r>
-      <w:r>
-        <w:rPr>
-          <w:u w:val="single"/>
-        </w:rPr>
-        <w:t>PREVENTION SECURITY SYSTEM</w:t>
-      </w:r>
-      <w:r>
-        <w:t>:</w:t>
-      </w:r>
-      <w:r>
-        <w:t xml:space="preserve"> </w:t>
-      </w:r>
-      <w:r>
-        <w:rPr>
-          <w:b/>
-          <w:bCs/>
-          <w:color w:val="FF0000"/>
-        </w:rPr>
-        <w:t xml:space="preserve">ANY </w:t>
-      </w:r>
-      <w:r>
-        <w:rPr>
-          <w:b/>
-          <w:bCs/>
-          <w:color w:val="FF0000"/>
-        </w:rPr>
-        <w:t>SECURITIES FRAUD</w:t>
-      </w:r>
-      <w:r>
-        <w:rPr>
-          <w:b/>
-          <w:bCs/>
-        </w:rPr>
-        <w:t>;</w:t>
-      </w:r>
-    </w:p>
-    <w:p>
-      <w:pPr>
-        <w:ind w:left="360"/>
-        <w:jc w:val="both"/>
-        <w:rPr>
-          <w:b/>
-          <w:bCs/>
-        </w:rPr>
-      </w:pPr>
-      <w:r>
-        <w:tab/>
-      </w:r>
-      <w:r>
-        <w:rPr>
-          <w:u w:val="single"/>
-        </w:rPr>
-        <w:t>PREVENTION SECURITY SYSTEM</w:t>
-      </w:r>
-      <w:r>
-        <w:t>:</w:t>
-      </w:r>
-      <w:r>
-        <w:t xml:space="preserve"> </w:t>
-      </w:r>
-      <w:r>
-        <w:rPr>
-          <w:b/>
-          <w:bCs/>
-          <w:color w:val="FF0000"/>
-        </w:rPr>
-        <w:t xml:space="preserve">ANY </w:t>
-      </w:r>
-      <w:r>
-        <w:rPr>
-          <w:b/>
-          <w:bCs/>
-          <w:color w:val="FF0000"/>
-        </w:rPr>
-        <w:t>SIMULATION FRAUD</w:t>
-      </w:r>
-      <w:r>
-        <w:rPr>
-          <w:b/>
-          <w:bCs/>
-        </w:rPr>
-        <w:t>;</w:t>
-      </w:r>
-    </w:p>
-    <w:p>
-      <w:pPr>
-        <w:ind w:left="360"/>
-        <w:jc w:val="both"/>
-        <w:rPr>
-          <w:b/>
-          <w:bCs/>
-        </w:rPr>
-      </w:pPr>
-      <w:r>
-        <w:tab/>
-      </w:r>
-      <w:r>
-        <w:rPr>
-          <w:u w:val="single"/>
-        </w:rPr>
-        <w:t>PREVENTION SECURITY SYSTEM</w:t>
-      </w:r>
-      <w:r>
-        <w:t>:</w:t>
-      </w:r>
-      <w:r>
-        <w:t xml:space="preserve"> </w:t>
-      </w:r>
-      <w:r>
-        <w:rPr>
-          <w:b/>
-          <w:bCs/>
-          <w:color w:val="FF0000"/>
-        </w:rPr>
-        <w:t xml:space="preserve">ANY </w:t>
-      </w:r>
-      <w:r>
-        <w:rPr>
-          <w:b/>
-          <w:bCs/>
-          <w:color w:val="FF0000"/>
-        </w:rPr>
-        <w:t>STRATEGIC TREATY FRAUD</w:t>
-      </w:r>
-      <w:r>
-        <w:rPr>
-          <w:b/>
-          <w:bCs/>
-        </w:rPr>
-        <w:t>;</w:t>
-      </w:r>
-    </w:p>
-    <w:p>
-      <w:pPr>
-        <w:ind w:left="360"/>
-        <w:jc w:val="both"/>
-        <w:rPr>
-          <w:b/>
-          <w:bCs/>
-        </w:rPr>
-      </w:pPr>
-      <w:r>
-        <w:tab/>
-      </w:r>
-      <w:r>
-        <w:rPr>
-          <w:u w:val="single"/>
-        </w:rPr>
-        <w:t>PREVENTION SECURITY SYSTEM</w:t>
-      </w:r>
-      <w:r>
-        <w:t>:</w:t>
-      </w:r>
-      <w:r>
-        <w:t xml:space="preserve"> </w:t>
-      </w:r>
-      <w:r>
-        <w:rPr>
-          <w:b/>
-          <w:bCs/>
-          <w:color w:val="FF0000"/>
-        </w:rPr>
-        <w:t xml:space="preserve">ANY </w:t>
-      </w:r>
-      <w:r>
-        <w:rPr>
-          <w:b/>
-          <w:bCs/>
-          <w:color w:val="FF0000"/>
-        </w:rPr>
-        <w:t>STUDIES FRAUD</w:t>
-      </w:r>
-      <w:r>
-        <w:rPr>
-          <w:b/>
-          <w:bCs/>
-        </w:rPr>
-        <w:t>;</w:t>
-      </w:r>
-    </w:p>
-    <w:p>
-      <w:pPr>
-        <w:ind w:left="360"/>
-        <w:jc w:val="both"/>
-        <w:rPr>
-          <w:b/>
-          <w:bCs/>
-        </w:rPr>
-      </w:pPr>
-      <w:r>
-        <w:tab/>
-      </w:r>
-      <w:r>
-        <w:rPr>
-          <w:u w:val="single"/>
-        </w:rPr>
-        <w:t>PREVENTION SECURITY SYSTEM</w:t>
-      </w:r>
-      <w:r>
-        <w:t>:</w:t>
-      </w:r>
-      <w:r>
-        <w:t xml:space="preserve"> </w:t>
-      </w:r>
-      <w:r>
-        <w:rPr>
-          <w:b/>
-          <w:bCs/>
-          <w:color w:val="FF0000"/>
-        </w:rPr>
-        <w:t xml:space="preserve">ANY </w:t>
-      </w:r>
-      <w:r>
-        <w:rPr>
-          <w:b/>
-          <w:bCs/>
-          <w:color w:val="FF0000"/>
-        </w:rPr>
-        <w:t>SURVEILLANCE FRAUD</w:t>
-      </w:r>
-      <w:r>
-        <w:rPr>
-          <w:b/>
-          <w:bCs/>
-        </w:rPr>
-        <w:t>;</w:t>
-      </w:r>
-    </w:p>
-    <w:p>
-      <w:pPr>
-        <w:ind w:left="360"/>
-        <w:jc w:val="both"/>
-        <w:rPr>
-          <w:b/>
-          <w:bCs/>
-        </w:rPr>
-      </w:pPr>
-      <w:r>
-        <w:tab/>
-      </w:r>
-      <w:r>
-        <w:rPr>
-          <w:u w:val="single"/>
-        </w:rPr>
-        <w:t>PREVENTION SECURITY SYSTEM</w:t>
-      </w:r>
-      <w:r>
-        <w:t>:</w:t>
-      </w:r>
-      <w:r>
-        <w:t xml:space="preserve"> </w:t>
-      </w:r>
-      <w:r>
-        <w:rPr>
-          <w:b/>
-          <w:bCs/>
-          <w:color w:val="FF0000"/>
-        </w:rPr>
-        <w:t xml:space="preserve">ANY </w:t>
-      </w:r>
-      <w:r>
-        <w:rPr>
-          <w:b/>
-          <w:bCs/>
-          <w:color w:val="FF0000"/>
-        </w:rPr>
-        <w:t>SYSTEMATIC FRAUD</w:t>
-      </w:r>
-      <w:r>
-        <w:rPr>
-          <w:b/>
-          <w:bCs/>
-        </w:rPr>
-        <w:t>;</w:t>
-      </w:r>
-    </w:p>
-    <w:p>
-      <w:pPr>
-        <w:ind w:left="360"/>
-        <w:jc w:val="both"/>
-        <w:rPr>
-          <w:b/>
-          <w:bCs/>
-        </w:rPr>
-      </w:pPr>
-      <w:r>
-        <w:tab/>
-      </w:r>
-      <w:r>
-        <w:rPr>
-          <w:u w:val="single"/>
-        </w:rPr>
-        <w:t>PREVENTION SECURITY SYSTEM</w:t>
-      </w:r>
-      <w:r>
-        <w:t>:</w:t>
-      </w:r>
-      <w:r>
-        <w:t xml:space="preserve"> </w:t>
-      </w:r>
-      <w:r>
-        <w:rPr>
-          <w:b/>
-          <w:bCs/>
-          <w:color w:val="FF0000"/>
-        </w:rPr>
-        <w:t xml:space="preserve">ANY </w:t>
-      </w:r>
-      <w:r>
-        <w:rPr>
-          <w:b/>
-          <w:bCs/>
-          <w:color w:val="FF0000"/>
-        </w:rPr>
-        <w:t>SYSTEMIC FRAUD</w:t>
-      </w:r>
-      <w:r>
-        <w:rPr>
-          <w:b/>
-          <w:bCs/>
-        </w:rPr>
-        <w:t>;</w:t>
-      </w:r>
-    </w:p>
-    <w:p>
-      <w:pPr>
-        <w:ind w:left="360"/>
-        <w:jc w:val="both"/>
-        <w:rPr>
-          <w:b/>
-          <w:bCs/>
-        </w:rPr>
-      </w:pPr>
-      <w:r>
-        <w:tab/>
-      </w:r>
-      <w:r>
-        <w:rPr>
-          <w:u w:val="single"/>
-        </w:rPr>
-        <w:t>PREVENTION SECURITY SYSTEM</w:t>
-      </w:r>
-      <w:r>
-        <w:t>:</w:t>
-      </w:r>
-      <w:r>
-        <w:t xml:space="preserve"> </w:t>
-      </w:r>
-      <w:r>
-        <w:rPr>
-          <w:b/>
-          <w:bCs/>
-          <w:color w:val="FF0000"/>
-        </w:rPr>
-        <w:t xml:space="preserve">ANY </w:t>
-      </w:r>
-      <w:r>
-        <w:rPr>
-          <w:b/>
-          <w:bCs/>
-          <w:color w:val="FF0000"/>
-        </w:rPr>
-        <w:t>TERM CLASSIFICATION FRAUD</w:t>
-      </w:r>
-      <w:r>
-        <w:rPr>
-          <w:b/>
-          <w:bCs/>
-        </w:rPr>
-        <w:t>;</w:t>
-      </w:r>
-    </w:p>
-    <w:p>
-      <w:pPr>
-        <w:ind w:left="360"/>
-        <w:jc w:val="both"/>
-        <w:rPr>
-          <w:b/>
-          <w:bCs/>
-        </w:rPr>
-      </w:pPr>
-      <w:r>
-        <w:tab/>
-      </w:r>
-      <w:r>
-        <w:rPr>
-          <w:u w:val="single"/>
-        </w:rPr>
-        <w:t>PREVENTION SECURITY SYSTEM</w:t>
-      </w:r>
-      <w:r>
-        <w:t>:</w:t>
-      </w:r>
-      <w:r>
-        <w:t xml:space="preserve"> </w:t>
-      </w:r>
-      <w:r>
-        <w:rPr>
-          <w:b/>
-          <w:bCs/>
-          <w:color w:val="FF0000"/>
-        </w:rPr>
-        <w:t xml:space="preserve">ANY </w:t>
-      </w:r>
-      <w:r>
-        <w:rPr>
-          <w:b/>
-          <w:bCs/>
-          <w:color w:val="FF0000"/>
-        </w:rPr>
-        <w:t>TERRORISM FRAUD</w:t>
-      </w:r>
-      <w:r>
-        <w:rPr>
-          <w:b/>
-          <w:bCs/>
-        </w:rPr>
-        <w:t>;</w:t>
-      </w:r>
-    </w:p>
-    <w:p>
-      <w:pPr>
-        <w:ind w:left="360"/>
-        <w:jc w:val="both"/>
-        <w:rPr>
-          <w:b/>
-          <w:bCs/>
-        </w:rPr>
-      </w:pPr>
-      <w:r>
-        <w:tab/>
-      </w:r>
-      <w:r>
-        <w:rPr>
-          <w:u w:val="single"/>
-        </w:rPr>
-        <w:t>PREVENTION SECURITY SYSTEM</w:t>
-      </w:r>
-      <w:r>
-        <w:t>:</w:t>
-      </w:r>
-      <w:r>
-        <w:t xml:space="preserve"> </w:t>
-      </w:r>
-      <w:r>
-        <w:rPr>
-          <w:b/>
-          <w:bCs/>
-          <w:color w:val="FF0000"/>
-        </w:rPr>
-        <w:t xml:space="preserve">ANY </w:t>
-      </w:r>
-      <w:r>
-        <w:rPr>
-          <w:b/>
-          <w:bCs/>
-          <w:color w:val="FF0000"/>
-        </w:rPr>
-        <w:t>TESTIMONY FRAUD</w:t>
-      </w:r>
-      <w:r>
-        <w:rPr>
-          <w:b/>
-          <w:bCs/>
-        </w:rPr>
-        <w:t>;</w:t>
-      </w:r>
-    </w:p>
-    <w:p>
-      <w:pPr>
-        <w:ind w:left="360"/>
-        <w:jc w:val="both"/>
-        <w:rPr>
-          <w:b/>
-          <w:bCs/>
-        </w:rPr>
-      </w:pPr>
-      <w:r>
-        <w:tab/>
-      </w:r>
-      <w:r>
-        <w:rPr>
-          <w:u w:val="single"/>
-        </w:rPr>
-        <w:t>PREVENTION SECURITY SYSTEM</w:t>
-      </w:r>
-      <w:r>
-        <w:t>:</w:t>
-      </w:r>
-      <w:r>
-        <w:t xml:space="preserve"> </w:t>
-      </w:r>
-      <w:r>
-        <w:rPr>
-          <w:b/>
-          <w:bCs/>
-          <w:color w:val="FF0000"/>
-        </w:rPr>
-        <w:t xml:space="preserve">ANY </w:t>
-      </w:r>
-      <w:r>
-        <w:rPr>
-          <w:b/>
-          <w:bCs/>
-          <w:color w:val="FF0000"/>
-        </w:rPr>
-        <w:t>THOUGHTINT FRAUD</w:t>
-      </w:r>
-      <w:r>
-        <w:rPr>
-          <w:b/>
-          <w:bCs/>
-        </w:rPr>
-        <w:t>;</w:t>
-      </w:r>
-    </w:p>
-    <w:p>
-      <w:pPr>
-        <w:ind w:left="360"/>
-        <w:jc w:val="both"/>
-        <w:rPr>
-          <w:b/>
-          <w:bCs/>
-        </w:rPr>
-      </w:pPr>
-      <w:r>
-        <w:tab/>
-      </w:r>
-      <w:r>
-        <w:rPr>
-          <w:u w:val="single"/>
-        </w:rPr>
-        <w:t>PREVENTION SECURITY SYSTEM</w:t>
-      </w:r>
-      <w:r>
-        <w:t>:</w:t>
-      </w:r>
-      <w:r>
-        <w:t xml:space="preserve"> </w:t>
-      </w:r>
-      <w:r>
-        <w:rPr>
-          <w:b/>
-          <w:bCs/>
-          <w:color w:val="FF0000"/>
-        </w:rPr>
-        <w:t xml:space="preserve">ANY </w:t>
-      </w:r>
-      <w:r>
-        <w:rPr>
-          <w:b/>
-          <w:bCs/>
-          <w:color w:val="FF0000"/>
-        </w:rPr>
-        <w:t>THREAT ANALYSIS FRAUD</w:t>
-      </w:r>
-      <w:r>
-        <w:rPr>
-          <w:b/>
-          <w:bCs/>
-        </w:rPr>
-        <w:t>;</w:t>
-      </w:r>
-    </w:p>
-    <w:p>
-      <w:pPr>
-        <w:ind w:left="360"/>
-        <w:jc w:val="both"/>
-        <w:rPr>
-          <w:b/>
-          <w:bCs/>
-        </w:rPr>
-      </w:pPr>
-      <w:r>
-        <w:tab/>
-      </w:r>
-      <w:r>
-        <w:rPr>
-          <w:u w:val="single"/>
-        </w:rPr>
-        <w:t>PREVENTION SECURITY SYSTEM</w:t>
-      </w:r>
-      <w:r>
-        <w:t>:</w:t>
-      </w:r>
-      <w:r>
-        <w:t xml:space="preserve"> </w:t>
-      </w:r>
-      <w:r>
-        <w:rPr>
-          <w:b/>
-          <w:bCs/>
-          <w:color w:val="FF0000"/>
-        </w:rPr>
-        <w:t xml:space="preserve">ANY </w:t>
-      </w:r>
-      <w:r>
-        <w:rPr>
-          <w:b/>
-          <w:bCs/>
-          <w:color w:val="FF0000"/>
-        </w:rPr>
-        <w:t>THREAT FRAUD</w:t>
-      </w:r>
-      <w:r>
-        <w:rPr>
-          <w:b/>
-          <w:bCs/>
-        </w:rPr>
-        <w:t>;</w:t>
-      </w:r>
-    </w:p>
-    <w:p>
-      <w:pPr>
-        <w:ind w:left="360"/>
-        <w:jc w:val="both"/>
-        <w:rPr>
-          <w:b/>
-          <w:bCs/>
-        </w:rPr>
-      </w:pPr>
-      <w:r>
-        <w:tab/>
-      </w:r>
-      <w:r>
-        <w:rPr>
-          <w:u w:val="single"/>
-        </w:rPr>
-        <w:t>PREVENTION SECURITY SYSTEM</w:t>
-      </w:r>
-      <w:r>
-        <w:t>:</w:t>
-      </w:r>
-      <w:r>
-        <w:t xml:space="preserve"> </w:t>
-      </w:r>
-      <w:r>
-        <w:rPr>
-          <w:b/>
-          <w:bCs/>
-          <w:color w:val="FF0000"/>
-        </w:rPr>
-        <w:t xml:space="preserve">ANY </w:t>
-      </w:r>
-      <w:r>
-        <w:rPr>
-          <w:b/>
-          <w:bCs/>
-          <w:color w:val="FF0000"/>
-        </w:rPr>
-        <w:t>TRADEMARK FRAUD</w:t>
-      </w:r>
-      <w:r>
-        <w:rPr>
-          <w:b/>
-          <w:bCs/>
-        </w:rPr>
-        <w:t>;</w:t>
-      </w:r>
-    </w:p>
-    <w:p>
-      <w:pPr>
-        <w:ind w:left="360"/>
-        <w:jc w:val="both"/>
-        <w:rPr>
-          <w:b/>
-          <w:bCs/>
-        </w:rPr>
-      </w:pPr>
-      <w:r>
-        <w:tab/>
-      </w:r>
-      <w:r>
-        <w:rPr>
-          <w:u w:val="single"/>
-        </w:rPr>
-        <w:t>PREVENTION SECURITY SYSTEM</w:t>
-      </w:r>
-      <w:r>
-        <w:t>:</w:t>
-      </w:r>
-      <w:r>
-        <w:t xml:space="preserve"> </w:t>
-      </w:r>
-      <w:r>
-        <w:rPr>
-          <w:b/>
-          <w:bCs/>
-          <w:color w:val="FF0000"/>
-        </w:rPr>
-        <w:t xml:space="preserve">ANY </w:t>
-      </w:r>
-      <w:r>
-        <w:rPr>
-          <w:b/>
-          <w:bCs/>
-          <w:color w:val="FF0000"/>
-        </w:rPr>
-        <w:t>TRAFFIC FRAUD</w:t>
-      </w:r>
-      <w:r>
-        <w:rPr>
-          <w:b/>
-          <w:bCs/>
-        </w:rPr>
-        <w:t>;</w:t>
-      </w:r>
-    </w:p>
-    <w:p>
-      <w:pPr>
-        <w:ind w:left="360"/>
-        <w:jc w:val="both"/>
-        <w:rPr>
-          <w:b/>
-          <w:bCs/>
-        </w:rPr>
-      </w:pPr>
-      <w:r>
-        <w:tab/>
-      </w:r>
-      <w:r>
-        <w:rPr>
-          <w:u w:val="single"/>
-        </w:rPr>
-        <w:t>PREVENTION SECURITY SYSTEM</w:t>
-      </w:r>
-      <w:r>
-        <w:t>:</w:t>
-      </w:r>
-      <w:r>
-        <w:t xml:space="preserve"> </w:t>
-      </w:r>
-      <w:r>
-        <w:rPr>
-          <w:b/>
-          <w:bCs/>
-          <w:color w:val="FF0000"/>
-        </w:rPr>
-        <w:t xml:space="preserve">ANY </w:t>
-      </w:r>
-      <w:r>
-        <w:rPr>
-          <w:b/>
-          <w:bCs/>
-          <w:color w:val="FF0000"/>
-        </w:rPr>
         <w:t>TREASON FRAUD</w:t>
       </w:r>
       <w:r>
@@ -7797,7 +7862,6 @@
         </w:rPr>
       </w:pPr>
       <w:r>
-        <w:lastRenderedPageBreak/>
         <w:tab/>
       </w:r>
       <w:r>

</xml_diff>